<commit_message>
add leture 3 in report
</commit_message>
<xml_diff>
--- a/Document/Bao_cao_do_an_2.docx
+++ b/Document/Bao_cao_do_an_2.docx
@@ -7225,6 +7225,9 @@
         <w:jc w:val="center"/>
       </w:pPr>
       <w:r>
+        <w:rPr>
+          <w:noProof/>
+        </w:rPr>
         <w:lastRenderedPageBreak/>
         <w:drawing>
           <wp:inline distT="0" distB="0" distL="0" distR="0" wp14:anchorId="3D5B700E" wp14:editId="65FB8C4A">
@@ -7271,24 +7274,14 @@
       <w:r>
         <w:t xml:space="preserve">Hình </w:t>
       </w:r>
-      <w:r>
-        <w:fldChar w:fldCharType="begin"/>
-      </w:r>
-      <w:r>
-        <w:instrText xml:space="preserve"> SEQ Hình \* ARABIC </w:instrText>
-      </w:r>
-      <w:r>
-        <w:fldChar w:fldCharType="separate"/>
-      </w:r>
-      <w:r>
-        <w:rPr>
-          <w:noProof/>
-        </w:rPr>
-        <w:t>1</w:t>
-      </w:r>
-      <w:r>
-        <w:fldChar w:fldCharType="end"/>
-      </w:r>
+      <w:fldSimple w:instr=" SEQ Hình \* ARABIC ">
+        <w:r>
+          <w:rPr>
+            <w:noProof/>
+          </w:rPr>
+          <w:t>1</w:t>
+        </w:r>
+      </w:fldSimple>
       <w:r>
         <w:t>. Tổng quan hệ thống đề tài đồ án</w:t>
       </w:r>
@@ -7329,6 +7322,9 @@
       </w:r>
     </w:p>
     <w:p>
+      <w:pPr>
+        <w:ind w:left="720"/>
+      </w:pPr>
       <w:r>
         <w:t>Thiết kế</w:t>
       </w:r>
@@ -7340,16 +7336,19 @@
       </w:r>
     </w:p>
     <w:p>
+      <w:pPr>
+        <w:ind w:left="720"/>
+      </w:pPr>
       <w:r>
         <w:t>Xây dựng mô hình robot nhận tín hiệu điều khiển vận tốc và thực thi đúng với yêu cầu đặt ra.</w:t>
       </w:r>
     </w:p>
     <w:p>
+      <w:pPr>
+        <w:ind w:left="720"/>
+      </w:pPr>
       <w:r>
         <w:t>Xây dựng bản đồ 2D của môi trường trong nhà chưa biết trước bằng cảm biến Lidar.</w:t>
-      </w:r>
-      <w:r>
-        <w:tab/>
       </w:r>
     </w:p>
     <w:p>
@@ -7897,24 +7896,14 @@
                             <w:r>
                               <w:t xml:space="preserve">Hình </w:t>
                             </w:r>
-                            <w:r>
-                              <w:fldChar w:fldCharType="begin"/>
-                            </w:r>
-                            <w:r>
-                              <w:instrText xml:space="preserve"> SEQ Hình \* ARABIC </w:instrText>
-                            </w:r>
-                            <w:r>
-                              <w:fldChar w:fldCharType="separate"/>
-                            </w:r>
-                            <w:r>
-                              <w:rPr>
-                                <w:noProof/>
-                              </w:rPr>
-                              <w:t>2</w:t>
-                            </w:r>
-                            <w:r>
-                              <w:fldChar w:fldCharType="end"/>
-                            </w:r>
+                            <w:fldSimple w:instr=" SEQ Hình \* ARABIC ">
+                              <w:r>
+                                <w:rPr>
+                                  <w:noProof/>
+                                </w:rPr>
+                                <w:t>2</w:t>
+                              </w:r>
+                            </w:fldSimple>
                             <w:r>
                               <w:t>. Mô hình Differential Drive</w:t>
                             </w:r>
@@ -7955,24 +7944,14 @@
                       <w:r>
                         <w:t xml:space="preserve">Hình </w:t>
                       </w:r>
-                      <w:r>
-                        <w:fldChar w:fldCharType="begin"/>
-                      </w:r>
-                      <w:r>
-                        <w:instrText xml:space="preserve"> SEQ Hình \* ARABIC </w:instrText>
-                      </w:r>
-                      <w:r>
-                        <w:fldChar w:fldCharType="separate"/>
-                      </w:r>
-                      <w:r>
-                        <w:rPr>
-                          <w:noProof/>
-                        </w:rPr>
-                        <w:t>2</w:t>
-                      </w:r>
-                      <w:r>
-                        <w:fldChar w:fldCharType="end"/>
-                      </w:r>
+                      <w:fldSimple w:instr=" SEQ Hình \* ARABIC ">
+                        <w:r>
+                          <w:rPr>
+                            <w:noProof/>
+                          </w:rPr>
+                          <w:t>2</w:t>
+                        </w:r>
+                      </w:fldSimple>
                       <w:r>
                         <w:t>. Mô hình Differential Drive</w:t>
                       </w:r>
@@ -7987,6 +7966,7 @@
       </w:r>
       <w:r>
         <w:rPr>
+          <w:noProof/>
           <w:lang w:val="en-US"/>
         </w:rPr>
         <w:drawing>
@@ -8317,10 +8297,10 @@
             <v:path o:extrusionok="f" gradientshapeok="t" o:connecttype="rect"/>
             <o:lock v:ext="edit" aspectratio="t"/>
           </v:shapetype>
-          <v:shape id="_x0000_i1025" type="#_x0000_t75" style="width:137.95pt;height:77pt" o:ole="">
+          <v:shape id="_x0000_i1025" type="#_x0000_t75" style="width:138.1pt;height:77.25pt" o:ole="">
             <v:imagedata r:id="rId11" o:title=""/>
           </v:shape>
-          <o:OLEObject Type="Embed" ProgID="Equation.DSMT4" ShapeID="_x0000_i1025" DrawAspect="Content" ObjectID="_1765483035" r:id="rId12"/>
+          <o:OLEObject Type="Embed" ProgID="Equation.DSMT4" ShapeID="_x0000_i1025" DrawAspect="Content" ObjectID="_1765527964" r:id="rId12"/>
         </w:object>
       </w:r>
     </w:p>
@@ -8411,10 +8391,10 @@
           <w:position w:val="-88"/>
         </w:rPr>
         <w:object w:dxaOrig="3580" w:dyaOrig="1660" w14:anchorId="157AC345">
-          <v:shape id="_x0000_i1047" type="#_x0000_t75" style="width:210.3pt;height:97.75pt" o:ole="">
+          <v:shape id="_x0000_i1026" type="#_x0000_t75" style="width:210.1pt;height:97.55pt" o:ole="">
             <v:imagedata r:id="rId13" o:title=""/>
           </v:shape>
-          <o:OLEObject Type="Embed" ProgID="Equation.DSMT4" ShapeID="_x0000_i1047" DrawAspect="Content" ObjectID="_1765483036" r:id="rId14"/>
+          <o:OLEObject Type="Embed" ProgID="Equation.DSMT4" ShapeID="_x0000_i1026" DrawAspect="Content" ObjectID="_1765527965" r:id="rId14"/>
         </w:object>
       </w:r>
     </w:p>
@@ -8477,24 +8457,14 @@
       <w:r>
         <w:t xml:space="preserve">Hình </w:t>
       </w:r>
-      <w:r>
-        <w:fldChar w:fldCharType="begin"/>
-      </w:r>
-      <w:r>
-        <w:instrText xml:space="preserve"> SEQ Hình \* ARABIC </w:instrText>
-      </w:r>
-      <w:r>
-        <w:fldChar w:fldCharType="separate"/>
-      </w:r>
-      <w:r>
-        <w:rPr>
-          <w:noProof/>
-        </w:rPr>
-        <w:t>3</w:t>
-      </w:r>
-      <w:r>
-        <w:fldChar w:fldCharType="end"/>
-      </w:r>
+      <w:fldSimple w:instr=" SEQ Hình \* ARABIC ">
+        <w:r>
+          <w:rPr>
+            <w:noProof/>
+          </w:rPr>
+          <w:t>3</w:t>
+        </w:r>
+      </w:fldSimple>
       <w:r>
         <w:t>. Sơ đồ khối bộ điều khiển PID</w:t>
       </w:r>
@@ -8513,6 +8483,9 @@
         <w:jc w:val="center"/>
       </w:pPr>
       <w:r>
+        <w:rPr>
+          <w:noProof/>
+        </w:rPr>
         <w:lastRenderedPageBreak/>
         <w:drawing>
           <wp:inline distT="0" distB="0" distL="0" distR="0" wp14:anchorId="6AEDD036" wp14:editId="746DF945">
@@ -8559,24 +8532,14 @@
       <w:r>
         <w:t xml:space="preserve">Hình </w:t>
       </w:r>
-      <w:r>
-        <w:fldChar w:fldCharType="begin"/>
-      </w:r>
-      <w:r>
-        <w:instrText xml:space="preserve"> SEQ Hình \* ARABIC </w:instrText>
-      </w:r>
-      <w:r>
-        <w:fldChar w:fldCharType="separate"/>
-      </w:r>
-      <w:r>
-        <w:rPr>
-          <w:noProof/>
-        </w:rPr>
-        <w:t>4</w:t>
-      </w:r>
-      <w:r>
-        <w:fldChar w:fldCharType="end"/>
-      </w:r>
+      <w:fldSimple w:instr=" SEQ Hình \* ARABIC ">
+        <w:r>
+          <w:rPr>
+            <w:noProof/>
+          </w:rPr>
+          <w:t>4</w:t>
+        </w:r>
+      </w:fldSimple>
       <w:r>
         <w:t>. Ảnh hưởng của các hệ số trong bộ điều khiển PID</w:t>
       </w:r>
@@ -8740,24 +8703,14 @@
                             <w:r>
                               <w:t xml:space="preserve">Hình </w:t>
                             </w:r>
-                            <w:r>
-                              <w:fldChar w:fldCharType="begin"/>
-                            </w:r>
-                            <w:r>
-                              <w:instrText xml:space="preserve"> SEQ Hình \* ARABIC </w:instrText>
-                            </w:r>
-                            <w:r>
-                              <w:fldChar w:fldCharType="separate"/>
-                            </w:r>
-                            <w:r>
-                              <w:rPr>
-                                <w:noProof/>
-                              </w:rPr>
-                              <w:t>5</w:t>
-                            </w:r>
-                            <w:r>
-                              <w:fldChar w:fldCharType="end"/>
-                            </w:r>
+                            <w:fldSimple w:instr=" SEQ Hình \* ARABIC ">
+                              <w:r>
+                                <w:rPr>
+                                  <w:noProof/>
+                                </w:rPr>
+                                <w:t>5</w:t>
+                              </w:r>
+                            </w:fldSimple>
                             <w:r>
                               <w:t>. RPLidar A1</w:t>
                             </w:r>
@@ -8796,24 +8749,14 @@
                       <w:r>
                         <w:t xml:space="preserve">Hình </w:t>
                       </w:r>
-                      <w:r>
-                        <w:fldChar w:fldCharType="begin"/>
-                      </w:r>
-                      <w:r>
-                        <w:instrText xml:space="preserve"> SEQ Hình \* ARABIC </w:instrText>
-                      </w:r>
-                      <w:r>
-                        <w:fldChar w:fldCharType="separate"/>
-                      </w:r>
-                      <w:r>
-                        <w:rPr>
-                          <w:noProof/>
-                        </w:rPr>
-                        <w:t>5</w:t>
-                      </w:r>
-                      <w:r>
-                        <w:fldChar w:fldCharType="end"/>
-                      </w:r>
+                      <w:fldSimple w:instr=" SEQ Hình \* ARABIC ">
+                        <w:r>
+                          <w:rPr>
+                            <w:noProof/>
+                          </w:rPr>
+                          <w:t>5</w:t>
+                        </w:r>
+                      </w:fldSimple>
                       <w:r>
                         <w:t>. RPLidar A1</w:t>
                       </w:r>
@@ -9214,6 +9157,7 @@
         <w:rPr>
           <w:b/>
           <w:bCs/>
+          <w:noProof/>
           <w:lang w:val="en-US"/>
         </w:rPr>
         <w:drawing>
@@ -9265,24 +9209,14 @@
       <w:r>
         <w:t xml:space="preserve">Hình </w:t>
       </w:r>
-      <w:r>
-        <w:fldChar w:fldCharType="begin"/>
-      </w:r>
-      <w:r>
-        <w:instrText xml:space="preserve"> SEQ Hình \* ARABIC </w:instrText>
-      </w:r>
-      <w:r>
-        <w:fldChar w:fldCharType="separate"/>
-      </w:r>
-      <w:r>
-        <w:rPr>
-          <w:noProof/>
-        </w:rPr>
-        <w:t>6</w:t>
-      </w:r>
-      <w:r>
-        <w:fldChar w:fldCharType="end"/>
-      </w:r>
+      <w:fldSimple w:instr=" SEQ Hình \* ARABIC ">
+        <w:r>
+          <w:rPr>
+            <w:noProof/>
+          </w:rPr>
+          <w:t>6</w:t>
+        </w:r>
+      </w:fldSimple>
       <w:r>
         <w:t>. Cảm biến IMU ADIS16488</w:t>
       </w:r>
@@ -9695,6 +9629,7 @@
         <w:rPr>
           <w:b/>
           <w:bCs/>
+          <w:noProof/>
           <w:lang w:val="en-US"/>
         </w:rPr>
         <w:lastRenderedPageBreak/>
@@ -9743,24 +9678,14 @@
       <w:r>
         <w:t xml:space="preserve">Hình </w:t>
       </w:r>
-      <w:r>
-        <w:fldChar w:fldCharType="begin"/>
-      </w:r>
-      <w:r>
-        <w:instrText xml:space="preserve"> SEQ Hình \* ARABIC </w:instrText>
-      </w:r>
-      <w:r>
-        <w:fldChar w:fldCharType="separate"/>
-      </w:r>
-      <w:r>
-        <w:rPr>
-          <w:noProof/>
-        </w:rPr>
-        <w:t>7</w:t>
-      </w:r>
-      <w:r>
-        <w:fldChar w:fldCharType="end"/>
-      </w:r>
+      <w:fldSimple w:instr=" SEQ Hình \* ARABIC ">
+        <w:r>
+          <w:rPr>
+            <w:noProof/>
+          </w:rPr>
+          <w:t>7</w:t>
+        </w:r>
+      </w:fldSimple>
       <w:r>
         <w:t>. NVIDIA Jetson Nano</w:t>
       </w:r>
@@ -9842,6 +9767,7 @@
       </w:pPr>
       <w:r>
         <w:rPr>
+          <w:noProof/>
           <w:lang w:val="en-US"/>
         </w:rPr>
         <w:drawing>
@@ -9889,24 +9815,14 @@
       <w:r>
         <w:t xml:space="preserve">Hình </w:t>
       </w:r>
-      <w:r>
-        <w:fldChar w:fldCharType="begin"/>
-      </w:r>
-      <w:r>
-        <w:instrText xml:space="preserve"> SEQ Hình \* ARABIC </w:instrText>
-      </w:r>
-      <w:r>
-        <w:fldChar w:fldCharType="separate"/>
-      </w:r>
-      <w:r>
-        <w:rPr>
-          <w:noProof/>
-        </w:rPr>
-        <w:t>8</w:t>
-      </w:r>
-      <w:r>
-        <w:fldChar w:fldCharType="end"/>
-      </w:r>
+      <w:fldSimple w:instr=" SEQ Hình \* ARABIC ">
+        <w:r>
+          <w:rPr>
+            <w:noProof/>
+          </w:rPr>
+          <w:t>8</w:t>
+        </w:r>
+      </w:fldSimple>
       <w:r>
         <w:t>. Raspberry Pico</w:t>
       </w:r>
@@ -10159,24 +10075,14 @@
       <w:r>
         <w:t xml:space="preserve">Hình </w:t>
       </w:r>
-      <w:r>
-        <w:fldChar w:fldCharType="begin"/>
-      </w:r>
-      <w:r>
-        <w:instrText xml:space="preserve"> SEQ Hình \* ARABIC </w:instrText>
-      </w:r>
-      <w:r>
-        <w:fldChar w:fldCharType="separate"/>
-      </w:r>
-      <w:r>
-        <w:rPr>
-          <w:noProof/>
-        </w:rPr>
-        <w:t>9</w:t>
-      </w:r>
-      <w:r>
-        <w:fldChar w:fldCharType="end"/>
-      </w:r>
+      <w:fldSimple w:instr=" SEQ Hình \* ARABIC ">
+        <w:r>
+          <w:rPr>
+            <w:noProof/>
+          </w:rPr>
+          <w:t>9</w:t>
+        </w:r>
+      </w:fldSimple>
       <w:r>
         <w:t>. Driver và board mạch chính</w:t>
       </w:r>
@@ -10251,24 +10157,14 @@
       <w:r>
         <w:t xml:space="preserve">Hình </w:t>
       </w:r>
-      <w:r>
-        <w:fldChar w:fldCharType="begin"/>
-      </w:r>
-      <w:r>
-        <w:instrText xml:space="preserve"> SEQ Hình \* ARABIC </w:instrText>
-      </w:r>
-      <w:r>
-        <w:fldChar w:fldCharType="separate"/>
-      </w:r>
-      <w:r>
-        <w:rPr>
-          <w:noProof/>
-        </w:rPr>
-        <w:t>10</w:t>
-      </w:r>
-      <w:r>
-        <w:fldChar w:fldCharType="end"/>
-      </w:r>
+      <w:fldSimple w:instr=" SEQ Hình \* ARABIC ">
+        <w:r>
+          <w:rPr>
+            <w:noProof/>
+          </w:rPr>
+          <w:t>10</w:t>
+        </w:r>
+      </w:fldSimple>
       <w:r>
         <w:t>. DC Servo JBG37-520</w:t>
       </w:r>
@@ -10355,6 +10251,7 @@
       </w:pPr>
       <w:r>
         <w:rPr>
+          <w:noProof/>
           <w:lang w:val="en-US"/>
         </w:rPr>
         <w:lastRenderedPageBreak/>
@@ -10403,24 +10300,14 @@
       <w:r>
         <w:t xml:space="preserve">Hình </w:t>
       </w:r>
-      <w:r>
-        <w:fldChar w:fldCharType="begin"/>
-      </w:r>
-      <w:r>
-        <w:instrText xml:space="preserve"> SEQ Hình \* ARABIC </w:instrText>
-      </w:r>
-      <w:r>
-        <w:fldChar w:fldCharType="separate"/>
-      </w:r>
-      <w:r>
-        <w:rPr>
-          <w:noProof/>
-        </w:rPr>
-        <w:t>11</w:t>
-      </w:r>
-      <w:r>
-        <w:fldChar w:fldCharType="end"/>
-      </w:r>
+      <w:fldSimple w:instr=" SEQ Hình \* ARABIC ">
+        <w:r>
+          <w:rPr>
+            <w:noProof/>
+          </w:rPr>
+          <w:t>11</w:t>
+        </w:r>
+      </w:fldSimple>
       <w:r>
         <w:t>. Pin sạc Li-ion  18650</w:t>
       </w:r>
@@ -10589,6 +10476,7 @@
       </w:pPr>
       <w:r>
         <w:rPr>
+          <w:noProof/>
           <w:lang w:val="en-US"/>
         </w:rPr>
         <w:drawing>
@@ -10636,24 +10524,14 @@
       <w:r>
         <w:t xml:space="preserve">Hình </w:t>
       </w:r>
-      <w:r>
-        <w:fldChar w:fldCharType="begin"/>
-      </w:r>
-      <w:r>
-        <w:instrText xml:space="preserve"> SEQ Hình \* ARABIC </w:instrText>
-      </w:r>
-      <w:r>
-        <w:fldChar w:fldCharType="separate"/>
-      </w:r>
-      <w:r>
-        <w:rPr>
-          <w:noProof/>
-        </w:rPr>
-        <w:t>12</w:t>
-      </w:r>
-      <w:r>
-        <w:fldChar w:fldCharType="end"/>
-      </w:r>
+      <w:fldSimple w:instr=" SEQ Hình \* ARABIC ">
+        <w:r>
+          <w:rPr>
+            <w:noProof/>
+          </w:rPr>
+          <w:t>12</w:t>
+        </w:r>
+      </w:fldSimple>
       <w:r>
         <w:t>. Mạch giảm áp DC LM2596S 3A</w:t>
       </w:r>
@@ -10664,6 +10542,9 @@
         <w:jc w:val="center"/>
       </w:pPr>
       <w:r>
+        <w:rPr>
+          <w:noProof/>
+        </w:rPr>
         <w:lastRenderedPageBreak/>
         <w:drawing>
           <wp:inline distT="0" distB="0" distL="0" distR="0" wp14:anchorId="71EF43BA" wp14:editId="1C305072">
@@ -10710,24 +10591,14 @@
       <w:r>
         <w:t xml:space="preserve">Hình </w:t>
       </w:r>
-      <w:r>
-        <w:fldChar w:fldCharType="begin"/>
-      </w:r>
-      <w:r>
-        <w:instrText xml:space="preserve"> SEQ Hình \* ARABIC </w:instrText>
-      </w:r>
-      <w:r>
-        <w:fldChar w:fldCharType="separate"/>
-      </w:r>
-      <w:r>
-        <w:rPr>
-          <w:noProof/>
-        </w:rPr>
-        <w:t>13</w:t>
-      </w:r>
-      <w:r>
-        <w:fldChar w:fldCharType="end"/>
-      </w:r>
+      <w:fldSimple w:instr=" SEQ Hình \* ARABIC ">
+        <w:r>
+          <w:rPr>
+            <w:noProof/>
+          </w:rPr>
+          <w:t>13</w:t>
+        </w:r>
+      </w:fldSimple>
       <w:r>
         <w:t>. Mạch giảm áp DC XL4015 5A</w:t>
       </w:r>
@@ -10887,24 +10758,14 @@
       <w:r>
         <w:t xml:space="preserve">Hình </w:t>
       </w:r>
-      <w:r>
-        <w:fldChar w:fldCharType="begin"/>
-      </w:r>
-      <w:r>
-        <w:instrText xml:space="preserve"> SEQ Hình \* ARABIC </w:instrText>
-      </w:r>
-      <w:r>
-        <w:fldChar w:fldCharType="separate"/>
-      </w:r>
-      <w:r>
-        <w:rPr>
-          <w:noProof/>
-        </w:rPr>
-        <w:t>14</w:t>
-      </w:r>
-      <w:r>
-        <w:fldChar w:fldCharType="end"/>
-      </w:r>
+      <w:fldSimple w:instr=" SEQ Hình \* ARABIC ">
+        <w:r>
+          <w:rPr>
+            <w:noProof/>
+          </w:rPr>
+          <w:t>14</w:t>
+        </w:r>
+      </w:fldSimple>
       <w:r>
         <w:t>. Mạch sạc pin 18650 4S</w:t>
       </w:r>
@@ -10994,6 +10855,9 @@
         <w:jc w:val="center"/>
       </w:pPr>
       <w:r>
+        <w:rPr>
+          <w:noProof/>
+        </w:rPr>
         <w:drawing>
           <wp:inline distT="0" distB="0" distL="0" distR="0" wp14:anchorId="354544D8" wp14:editId="5A359D37">
             <wp:extent cx="6000750" cy="3790315"/>
@@ -11039,24 +10903,14 @@
       <w:r>
         <w:t xml:space="preserve">Hình </w:t>
       </w:r>
-      <w:r>
-        <w:fldChar w:fldCharType="begin"/>
-      </w:r>
-      <w:r>
-        <w:instrText xml:space="preserve"> SEQ Hình \* ARABIC </w:instrText>
-      </w:r>
-      <w:r>
-        <w:fldChar w:fldCharType="separate"/>
-      </w:r>
-      <w:r>
-        <w:rPr>
-          <w:noProof/>
-        </w:rPr>
-        <w:t>15</w:t>
-      </w:r>
-      <w:r>
-        <w:fldChar w:fldCharType="end"/>
-      </w:r>
+      <w:fldSimple w:instr=" SEQ Hình \* ARABIC ">
+        <w:r>
+          <w:rPr>
+            <w:noProof/>
+          </w:rPr>
+          <w:t>15</w:t>
+        </w:r>
+      </w:fldSimple>
       <w:r>
         <w:t>. Sơ đồ khối</w:t>
       </w:r>
@@ -11142,6 +10996,7 @@
       </w:pPr>
       <w:r>
         <w:rPr>
+          <w:noProof/>
           <w:lang w:val="en-US"/>
         </w:rPr>
         <w:lastRenderedPageBreak/>
@@ -11190,24 +11045,14 @@
       <w:r>
         <w:t xml:space="preserve">Hình </w:t>
       </w:r>
-      <w:r>
-        <w:fldChar w:fldCharType="begin"/>
-      </w:r>
-      <w:r>
-        <w:instrText xml:space="preserve"> SEQ Hình \* ARABIC </w:instrText>
-      </w:r>
-      <w:r>
-        <w:fldChar w:fldCharType="separate"/>
-      </w:r>
-      <w:r>
-        <w:rPr>
-          <w:noProof/>
-        </w:rPr>
-        <w:t>16</w:t>
-      </w:r>
-      <w:r>
-        <w:fldChar w:fldCharType="end"/>
-      </w:r>
+      <w:fldSimple w:instr=" SEQ Hình \* ARABIC ">
+        <w:r>
+          <w:rPr>
+            <w:noProof/>
+          </w:rPr>
+          <w:t>16</w:t>
+        </w:r>
+      </w:fldSimple>
       <w:r>
         <w:t>. Sơ đồ khối máy tính nhún</w:t>
       </w:r>
@@ -11215,6 +11060,7 @@
         <w:t>g</w:t>
       </w:r>
     </w:p>
+    <w:p/>
     <w:p>
       <w:pPr>
         <w:pStyle w:val="BodyText"/>
@@ -11264,6 +11110,167 @@
       <w:pPr>
         <w:pStyle w:val="BodyText"/>
         <w:spacing w:before="162" w:line="360" w:lineRule="auto"/>
+        <w:ind w:left="0"/>
+        <w:jc w:val="both"/>
+        <w:rPr>
+          <w:lang w:val="en-US"/>
+        </w:rPr>
+      </w:pPr>
+      <w:r>
+        <w:rPr>
+          <w:lang w:val="en-US"/>
+        </w:rPr>
+        <w:t>Công suất</w:t>
+      </w:r>
+      <w:r>
+        <w:rPr>
+          <w:lang w:val="en-US"/>
+        </w:rPr>
+        <w:t xml:space="preserve"> phần khối điều khiển chính</w:t>
+      </w:r>
+    </w:p>
+    <w:p>
+      <w:pPr>
+        <w:pStyle w:val="BodyText"/>
+        <w:keepNext/>
+        <w:spacing w:before="162" w:line="360" w:lineRule="auto"/>
+        <w:ind w:left="0"/>
+        <w:jc w:val="center"/>
+      </w:pPr>
+      <w:r>
+        <w:rPr>
+          <w:lang w:val="en-US"/>
+        </w:rPr>
+        <w:drawing>
+          <wp:inline distT="0" distB="0" distL="0" distR="0" wp14:anchorId="78AF3E14" wp14:editId="695AC381">
+            <wp:extent cx="6000750" cy="3061335"/>
+            <wp:effectExtent l="0" t="0" r="0" b="5715"/>
+            <wp:docPr id="4" name="Picture 4"/>
+            <wp:cNvGraphicFramePr>
+              <a:graphicFrameLocks xmlns:a="http://schemas.openxmlformats.org/drawingml/2006/main" noChangeAspect="1"/>
+            </wp:cNvGraphicFramePr>
+            <a:graphic xmlns:a="http://schemas.openxmlformats.org/drawingml/2006/main">
+              <a:graphicData uri="http://schemas.openxmlformats.org/drawingml/2006/picture">
+                <pic:pic xmlns:pic="http://schemas.openxmlformats.org/drawingml/2006/picture">
+                  <pic:nvPicPr>
+                    <pic:cNvPr id="1" name=""/>
+                    <pic:cNvPicPr/>
+                  </pic:nvPicPr>
+                  <pic:blipFill>
+                    <a:blip r:embed="rId29"/>
+                    <a:stretch>
+                      <a:fillRect/>
+                    </a:stretch>
+                  </pic:blipFill>
+                  <pic:spPr>
+                    <a:xfrm>
+                      <a:off x="0" y="0"/>
+                      <a:ext cx="6000750" cy="3061335"/>
+                    </a:xfrm>
+                    <a:prstGeom prst="rect">
+                      <a:avLst/>
+                    </a:prstGeom>
+                  </pic:spPr>
+                </pic:pic>
+              </a:graphicData>
+            </a:graphic>
+          </wp:inline>
+        </w:drawing>
+      </w:r>
+    </w:p>
+    <w:p>
+      <w:pPr>
+        <w:pStyle w:val="Caption"/>
+        <w:jc w:val="center"/>
+      </w:pPr>
+      <w:r>
+        <w:t xml:space="preserve">Hình </w:t>
+      </w:r>
+      <w:fldSimple w:instr=" SEQ Hình \* ARABIC ">
+        <w:r>
+          <w:rPr>
+            <w:noProof/>
+          </w:rPr>
+          <w:t>17</w:t>
+        </w:r>
+      </w:fldSimple>
+      <w:r>
+        <w:t>. Power diagram của khối điều khiển</w:t>
+      </w:r>
+    </w:p>
+    <w:p>
+      <w:r>
+        <w:t>Công suất phần động lực</w:t>
+      </w:r>
+    </w:p>
+    <w:p>
+      <w:pPr>
+        <w:keepNext/>
+        <w:jc w:val="center"/>
+      </w:pPr>
+      <w:r>
+        <w:lastRenderedPageBreak/>
+        <w:drawing>
+          <wp:inline distT="0" distB="0" distL="0" distR="0" wp14:anchorId="6CD7DE23" wp14:editId="2FE0C609">
+            <wp:extent cx="6000750" cy="3706495"/>
+            <wp:effectExtent l="0" t="0" r="0" b="8255"/>
+            <wp:docPr id="5" name="Picture 5"/>
+            <wp:cNvGraphicFramePr>
+              <a:graphicFrameLocks xmlns:a="http://schemas.openxmlformats.org/drawingml/2006/main" noChangeAspect="1"/>
+            </wp:cNvGraphicFramePr>
+            <a:graphic xmlns:a="http://schemas.openxmlformats.org/drawingml/2006/main">
+              <a:graphicData uri="http://schemas.openxmlformats.org/drawingml/2006/picture">
+                <pic:pic xmlns:pic="http://schemas.openxmlformats.org/drawingml/2006/picture">
+                  <pic:nvPicPr>
+                    <pic:cNvPr id="1" name=""/>
+                    <pic:cNvPicPr/>
+                  </pic:nvPicPr>
+                  <pic:blipFill>
+                    <a:blip r:embed="rId30"/>
+                    <a:stretch>
+                      <a:fillRect/>
+                    </a:stretch>
+                  </pic:blipFill>
+                  <pic:spPr>
+                    <a:xfrm>
+                      <a:off x="0" y="0"/>
+                      <a:ext cx="6000750" cy="3706495"/>
+                    </a:xfrm>
+                    <a:prstGeom prst="rect">
+                      <a:avLst/>
+                    </a:prstGeom>
+                  </pic:spPr>
+                </pic:pic>
+              </a:graphicData>
+            </a:graphic>
+          </wp:inline>
+        </w:drawing>
+      </w:r>
+    </w:p>
+    <w:p>
+      <w:pPr>
+        <w:pStyle w:val="Caption"/>
+        <w:jc w:val="center"/>
+      </w:pPr>
+      <w:r>
+        <w:t xml:space="preserve">Hình </w:t>
+      </w:r>
+      <w:fldSimple w:instr=" SEQ Hình \* ARABIC ">
+        <w:r>
+          <w:rPr>
+            <w:noProof/>
+          </w:rPr>
+          <w:t>18</w:t>
+        </w:r>
+      </w:fldSimple>
+      <w:r>
+        <w:t>. Power diagram phần động lực</w:t>
+      </w:r>
+    </w:p>
+    <w:p>
+      <w:pPr>
+        <w:pStyle w:val="BodyText"/>
+        <w:spacing w:before="162" w:line="360" w:lineRule="auto"/>
         <w:ind w:left="0" w:right="806"/>
         <w:jc w:val="both"/>
         <w:outlineLvl w:val="2"/>
@@ -11289,6 +11296,631 @@
           <w:lang w:val="en-US"/>
         </w:rPr>
         <w:t xml:space="preserve"> Mạch điều khiển chính chứa vi điều khiển Raspberry Pico</w:t>
+      </w:r>
+    </w:p>
+    <w:p>
+      <w:pPr>
+        <w:pStyle w:val="BodyText"/>
+        <w:spacing w:before="162" w:line="360" w:lineRule="auto"/>
+        <w:ind w:left="0" w:right="806"/>
+        <w:jc w:val="both"/>
+        <w:rPr>
+          <w:lang w:val="en-US"/>
+        </w:rPr>
+      </w:pPr>
+      <w:r>
+        <w:rPr>
+          <w:lang w:val="en-US"/>
+        </w:rPr>
+        <w:t>Schematic của từng khối trong main board</w:t>
+      </w:r>
+    </w:p>
+    <w:p>
+      <w:pPr>
+        <w:pStyle w:val="BodyText"/>
+        <w:keepNext/>
+        <w:spacing w:before="162" w:line="360" w:lineRule="auto"/>
+        <w:ind w:left="0"/>
+        <w:jc w:val="center"/>
+      </w:pPr>
+      <w:r>
+        <w:rPr>
+          <w:lang w:val="en-US"/>
+        </w:rPr>
+        <w:lastRenderedPageBreak/>
+        <w:drawing>
+          <wp:inline distT="0" distB="0" distL="0" distR="0" wp14:anchorId="646312C1" wp14:editId="4CD0131C">
+            <wp:extent cx="4226320" cy="3561735"/>
+            <wp:effectExtent l="0" t="0" r="3175" b="635"/>
+            <wp:docPr id="8" name="Picture 8"/>
+            <wp:cNvGraphicFramePr>
+              <a:graphicFrameLocks xmlns:a="http://schemas.openxmlformats.org/drawingml/2006/main" noChangeAspect="1"/>
+            </wp:cNvGraphicFramePr>
+            <a:graphic xmlns:a="http://schemas.openxmlformats.org/drawingml/2006/main">
+              <a:graphicData uri="http://schemas.openxmlformats.org/drawingml/2006/picture">
+                <pic:pic xmlns:pic="http://schemas.openxmlformats.org/drawingml/2006/picture">
+                  <pic:nvPicPr>
+                    <pic:cNvPr id="1" name=""/>
+                    <pic:cNvPicPr/>
+                  </pic:nvPicPr>
+                  <pic:blipFill>
+                    <a:blip r:embed="rId31"/>
+                    <a:stretch>
+                      <a:fillRect/>
+                    </a:stretch>
+                  </pic:blipFill>
+                  <pic:spPr>
+                    <a:xfrm>
+                      <a:off x="0" y="0"/>
+                      <a:ext cx="4316963" cy="3638125"/>
+                    </a:xfrm>
+                    <a:prstGeom prst="rect">
+                      <a:avLst/>
+                    </a:prstGeom>
+                  </pic:spPr>
+                </pic:pic>
+              </a:graphicData>
+            </a:graphic>
+          </wp:inline>
+        </w:drawing>
+      </w:r>
+    </w:p>
+    <w:p>
+      <w:pPr>
+        <w:pStyle w:val="Caption"/>
+        <w:jc w:val="center"/>
+      </w:pPr>
+      <w:r>
+        <w:t xml:space="preserve">Hình </w:t>
+      </w:r>
+      <w:fldSimple w:instr=" SEQ Hình \* ARABIC ">
+        <w:r>
+          <w:rPr>
+            <w:noProof/>
+          </w:rPr>
+          <w:t>19</w:t>
+        </w:r>
+      </w:fldSimple>
+      <w:r>
+        <w:t>. Schematic của khối vi điều khiển</w:t>
+      </w:r>
+    </w:p>
+    <w:p>
+      <w:pPr>
+        <w:pStyle w:val="BodyText"/>
+        <w:keepNext/>
+        <w:spacing w:before="162" w:line="360" w:lineRule="auto"/>
+        <w:ind w:left="0"/>
+        <w:jc w:val="center"/>
+      </w:pPr>
+      <w:r>
+        <w:rPr>
+          <w:lang w:val="en-US"/>
+        </w:rPr>
+        <w:drawing>
+          <wp:inline distT="0" distB="0" distL="0" distR="0" wp14:anchorId="3F2F08A3" wp14:editId="4DE0A37D">
+            <wp:extent cx="4297340" cy="3753465"/>
+            <wp:effectExtent l="0" t="0" r="8255" b="0"/>
+            <wp:docPr id="7" name="Picture 7"/>
+            <wp:cNvGraphicFramePr>
+              <a:graphicFrameLocks xmlns:a="http://schemas.openxmlformats.org/drawingml/2006/main" noChangeAspect="1"/>
+            </wp:cNvGraphicFramePr>
+            <a:graphic xmlns:a="http://schemas.openxmlformats.org/drawingml/2006/main">
+              <a:graphicData uri="http://schemas.openxmlformats.org/drawingml/2006/picture">
+                <pic:pic xmlns:pic="http://schemas.openxmlformats.org/drawingml/2006/picture">
+                  <pic:nvPicPr>
+                    <pic:cNvPr id="1" name=""/>
+                    <pic:cNvPicPr/>
+                  </pic:nvPicPr>
+                  <pic:blipFill>
+                    <a:blip r:embed="rId32"/>
+                    <a:stretch>
+                      <a:fillRect/>
+                    </a:stretch>
+                  </pic:blipFill>
+                  <pic:spPr>
+                    <a:xfrm>
+                      <a:off x="0" y="0"/>
+                      <a:ext cx="4310782" cy="3765206"/>
+                    </a:xfrm>
+                    <a:prstGeom prst="rect">
+                      <a:avLst/>
+                    </a:prstGeom>
+                  </pic:spPr>
+                </pic:pic>
+              </a:graphicData>
+            </a:graphic>
+          </wp:inline>
+        </w:drawing>
+      </w:r>
+    </w:p>
+    <w:p>
+      <w:pPr>
+        <w:pStyle w:val="Caption"/>
+        <w:jc w:val="center"/>
+      </w:pPr>
+      <w:r>
+        <w:t xml:space="preserve">Hình </w:t>
+      </w:r>
+      <w:fldSimple w:instr=" SEQ Hình \* ARABIC ">
+        <w:r>
+          <w:rPr>
+            <w:noProof/>
+          </w:rPr>
+          <w:t>20</w:t>
+        </w:r>
+      </w:fldSimple>
+      <w:r>
+        <w:t>. Schematic khối nguồn</w:t>
+      </w:r>
+      <w:r>
+        <w:t xml:space="preserve"> của main board</w:t>
+      </w:r>
+    </w:p>
+    <w:p>
+      <w:pPr>
+        <w:pStyle w:val="BodyText"/>
+        <w:spacing w:before="162" w:line="360" w:lineRule="auto"/>
+        <w:ind w:left="0"/>
+        <w:jc w:val="center"/>
+        <w:rPr>
+          <w:lang w:val="en-US"/>
+        </w:rPr>
+      </w:pPr>
+    </w:p>
+    <w:p>
+      <w:pPr>
+        <w:pStyle w:val="BodyText"/>
+        <w:keepNext/>
+        <w:spacing w:before="162" w:line="360" w:lineRule="auto"/>
+        <w:ind w:left="0"/>
+        <w:jc w:val="center"/>
+      </w:pPr>
+      <w:r>
+        <w:rPr>
+          <w:lang w:val="en-US"/>
+        </w:rPr>
+        <w:lastRenderedPageBreak/>
+        <w:drawing>
+          <wp:inline distT="0" distB="0" distL="0" distR="0" wp14:anchorId="02751A22" wp14:editId="344C0938">
+            <wp:extent cx="4026310" cy="4547990"/>
+            <wp:effectExtent l="0" t="0" r="0" b="5080"/>
+            <wp:docPr id="9" name="Picture 9"/>
+            <wp:cNvGraphicFramePr>
+              <a:graphicFrameLocks xmlns:a="http://schemas.openxmlformats.org/drawingml/2006/main" noChangeAspect="1"/>
+            </wp:cNvGraphicFramePr>
+            <a:graphic xmlns:a="http://schemas.openxmlformats.org/drawingml/2006/main">
+              <a:graphicData uri="http://schemas.openxmlformats.org/drawingml/2006/picture">
+                <pic:pic xmlns:pic="http://schemas.openxmlformats.org/drawingml/2006/picture">
+                  <pic:nvPicPr>
+                    <pic:cNvPr id="1" name=""/>
+                    <pic:cNvPicPr/>
+                  </pic:nvPicPr>
+                  <pic:blipFill>
+                    <a:blip r:embed="rId33"/>
+                    <a:stretch>
+                      <a:fillRect/>
+                    </a:stretch>
+                  </pic:blipFill>
+                  <pic:spPr>
+                    <a:xfrm>
+                      <a:off x="0" y="0"/>
+                      <a:ext cx="4074956" cy="4602939"/>
+                    </a:xfrm>
+                    <a:prstGeom prst="rect">
+                      <a:avLst/>
+                    </a:prstGeom>
+                  </pic:spPr>
+                </pic:pic>
+              </a:graphicData>
+            </a:graphic>
+          </wp:inline>
+        </w:drawing>
+      </w:r>
+    </w:p>
+    <w:p>
+      <w:pPr>
+        <w:pStyle w:val="Caption"/>
+        <w:jc w:val="center"/>
+      </w:pPr>
+      <w:r>
+        <w:t xml:space="preserve">Hình </w:t>
+      </w:r>
+      <w:fldSimple w:instr=" SEQ Hình \* ARABIC ">
+        <w:r>
+          <w:rPr>
+            <w:noProof/>
+          </w:rPr>
+          <w:t>21</w:t>
+        </w:r>
+      </w:fldSimple>
+      <w:r>
+        <w:t>.</w:t>
+      </w:r>
+      <w:r>
+        <w:t xml:space="preserve"> </w:t>
+      </w:r>
+      <w:r>
+        <w:t>Schematic của khối adc</w:t>
+      </w:r>
+    </w:p>
+    <w:p>
+      <w:pPr>
+        <w:pStyle w:val="BodyText"/>
+        <w:spacing w:before="162" w:line="360" w:lineRule="auto"/>
+        <w:ind w:left="0"/>
+        <w:jc w:val="center"/>
+        <w:rPr>
+          <w:lang w:val="en-US"/>
+        </w:rPr>
+      </w:pPr>
+      <w:r>
+        <w:rPr>
+          <w:lang w:val="en-US"/>
+        </w:rPr>
+        <w:drawing>
+          <wp:inline distT="0" distB="0" distL="0" distR="0" wp14:anchorId="6ABD1337" wp14:editId="112AAE97">
+            <wp:extent cx="6000750" cy="2558415"/>
+            <wp:effectExtent l="0" t="0" r="0" b="0"/>
+            <wp:docPr id="10" name="Picture 10"/>
+            <wp:cNvGraphicFramePr>
+              <a:graphicFrameLocks xmlns:a="http://schemas.openxmlformats.org/drawingml/2006/main" noChangeAspect="1"/>
+            </wp:cNvGraphicFramePr>
+            <a:graphic xmlns:a="http://schemas.openxmlformats.org/drawingml/2006/main">
+              <a:graphicData uri="http://schemas.openxmlformats.org/drawingml/2006/picture">
+                <pic:pic xmlns:pic="http://schemas.openxmlformats.org/drawingml/2006/picture">
+                  <pic:nvPicPr>
+                    <pic:cNvPr id="1" name=""/>
+                    <pic:cNvPicPr/>
+                  </pic:nvPicPr>
+                  <pic:blipFill>
+                    <a:blip r:embed="rId34"/>
+                    <a:stretch>
+                      <a:fillRect/>
+                    </a:stretch>
+                  </pic:blipFill>
+                  <pic:spPr>
+                    <a:xfrm>
+                      <a:off x="0" y="0"/>
+                      <a:ext cx="6000750" cy="2558415"/>
+                    </a:xfrm>
+                    <a:prstGeom prst="rect">
+                      <a:avLst/>
+                    </a:prstGeom>
+                  </pic:spPr>
+                </pic:pic>
+              </a:graphicData>
+            </a:graphic>
+          </wp:inline>
+        </w:drawing>
+      </w:r>
+    </w:p>
+    <w:p>
+      <w:pPr>
+        <w:pStyle w:val="Caption"/>
+        <w:jc w:val="center"/>
+      </w:pPr>
+      <w:r>
+        <w:t xml:space="preserve">Hình </w:t>
+      </w:r>
+      <w:fldSimple w:instr=" SEQ Hình \* ARABIC ">
+        <w:r>
+          <w:rPr>
+            <w:noProof/>
+          </w:rPr>
+          <w:t>22</w:t>
+        </w:r>
+      </w:fldSimple>
+      <w:r>
+        <w:t>.</w:t>
+      </w:r>
+      <w:r>
+        <w:t xml:space="preserve"> </w:t>
+      </w:r>
+      <w:r>
+        <w:t>Schematic của khối cảm biến</w:t>
+      </w:r>
+    </w:p>
+    <w:p>
+      <w:pPr>
+        <w:pStyle w:val="BodyText"/>
+        <w:keepNext/>
+        <w:spacing w:before="162" w:line="360" w:lineRule="auto"/>
+        <w:ind w:left="0"/>
+        <w:jc w:val="center"/>
+      </w:pPr>
+      <w:r>
+        <w:rPr>
+          <w:lang w:val="en-US"/>
+        </w:rPr>
+        <w:lastRenderedPageBreak/>
+        <w:drawing>
+          <wp:inline distT="0" distB="0" distL="0" distR="0" wp14:anchorId="63C38C06" wp14:editId="0D54BFE8">
+            <wp:extent cx="5204337" cy="2540487"/>
+            <wp:effectExtent l="0" t="0" r="0" b="0"/>
+            <wp:docPr id="16" name="Picture 16"/>
+            <wp:cNvGraphicFramePr>
+              <a:graphicFrameLocks xmlns:a="http://schemas.openxmlformats.org/drawingml/2006/main" noChangeAspect="1"/>
+            </wp:cNvGraphicFramePr>
+            <a:graphic xmlns:a="http://schemas.openxmlformats.org/drawingml/2006/main">
+              <a:graphicData uri="http://schemas.openxmlformats.org/drawingml/2006/picture">
+                <pic:pic xmlns:pic="http://schemas.openxmlformats.org/drawingml/2006/picture">
+                  <pic:nvPicPr>
+                    <pic:cNvPr id="1" name=""/>
+                    <pic:cNvPicPr/>
+                  </pic:nvPicPr>
+                  <pic:blipFill>
+                    <a:blip r:embed="rId35"/>
+                    <a:stretch>
+                      <a:fillRect/>
+                    </a:stretch>
+                  </pic:blipFill>
+                  <pic:spPr>
+                    <a:xfrm>
+                      <a:off x="0" y="0"/>
+                      <a:ext cx="5233506" cy="2554726"/>
+                    </a:xfrm>
+                    <a:prstGeom prst="rect">
+                      <a:avLst/>
+                    </a:prstGeom>
+                  </pic:spPr>
+                </pic:pic>
+              </a:graphicData>
+            </a:graphic>
+          </wp:inline>
+        </w:drawing>
+      </w:r>
+    </w:p>
+    <w:p>
+      <w:pPr>
+        <w:pStyle w:val="Caption"/>
+        <w:jc w:val="center"/>
+      </w:pPr>
+      <w:r>
+        <w:t xml:space="preserve">Hình </w:t>
+      </w:r>
+      <w:fldSimple w:instr=" SEQ Hình \* ARABIC ">
+        <w:r>
+          <w:rPr>
+            <w:noProof/>
+          </w:rPr>
+          <w:t>23</w:t>
+        </w:r>
+      </w:fldSimple>
+      <w:r>
+        <w:t>. Schematic của khối GPIO</w:t>
+      </w:r>
+    </w:p>
+    <w:p>
+      <w:pPr>
+        <w:pStyle w:val="BodyText"/>
+        <w:spacing w:before="162" w:line="360" w:lineRule="auto"/>
+        <w:ind w:left="0"/>
+        <w:jc w:val="center"/>
+        <w:rPr>
+          <w:lang w:val="en-US"/>
+        </w:rPr>
+      </w:pPr>
+      <w:r>
+        <w:rPr>
+          <w:lang w:val="en-US"/>
+        </w:rPr>
+        <w:drawing>
+          <wp:inline distT="0" distB="0" distL="0" distR="0" wp14:anchorId="18B9453F" wp14:editId="5BFC3E9E">
+            <wp:extent cx="6000750" cy="3307080"/>
+            <wp:effectExtent l="0" t="0" r="0" b="7620"/>
+            <wp:docPr id="21" name="Picture 21"/>
+            <wp:cNvGraphicFramePr>
+              <a:graphicFrameLocks xmlns:a="http://schemas.openxmlformats.org/drawingml/2006/main" noChangeAspect="1"/>
+            </wp:cNvGraphicFramePr>
+            <a:graphic xmlns:a="http://schemas.openxmlformats.org/drawingml/2006/main">
+              <a:graphicData uri="http://schemas.openxmlformats.org/drawingml/2006/picture">
+                <pic:pic xmlns:pic="http://schemas.openxmlformats.org/drawingml/2006/picture">
+                  <pic:nvPicPr>
+                    <pic:cNvPr id="1" name=""/>
+                    <pic:cNvPicPr/>
+                  </pic:nvPicPr>
+                  <pic:blipFill>
+                    <a:blip r:embed="rId36"/>
+                    <a:stretch>
+                      <a:fillRect/>
+                    </a:stretch>
+                  </pic:blipFill>
+                  <pic:spPr>
+                    <a:xfrm>
+                      <a:off x="0" y="0"/>
+                      <a:ext cx="6000750" cy="3307080"/>
+                    </a:xfrm>
+                    <a:prstGeom prst="rect">
+                      <a:avLst/>
+                    </a:prstGeom>
+                  </pic:spPr>
+                </pic:pic>
+              </a:graphicData>
+            </a:graphic>
+          </wp:inline>
+        </w:drawing>
+      </w:r>
+    </w:p>
+    <w:p>
+      <w:pPr>
+        <w:pStyle w:val="Caption"/>
+        <w:jc w:val="center"/>
+      </w:pPr>
+      <w:r>
+        <w:t xml:space="preserve">Hình </w:t>
+      </w:r>
+      <w:fldSimple w:instr=" SEQ Hình \* ARABIC ">
+        <w:r>
+          <w:rPr>
+            <w:noProof/>
+          </w:rPr>
+          <w:t>24</w:t>
+        </w:r>
+      </w:fldSimple>
+      <w:r>
+        <w:t>. Schematic của khối motor</w:t>
+      </w:r>
+    </w:p>
+    <w:p>
+      <w:pPr>
+        <w:pStyle w:val="BodyText"/>
+        <w:spacing w:before="162" w:line="360" w:lineRule="auto"/>
+        <w:ind w:left="0"/>
+        <w:rPr>
+          <w:lang w:val="en-US"/>
+        </w:rPr>
+      </w:pPr>
+      <w:r>
+        <w:rPr>
+          <w:lang w:val="en-US"/>
+        </w:rPr>
+        <w:t>Layout của main board</w:t>
+      </w:r>
+    </w:p>
+    <w:p>
+      <w:pPr>
+        <w:pStyle w:val="BodyText"/>
+        <w:keepNext/>
+        <w:spacing w:before="162" w:line="360" w:lineRule="auto"/>
+        <w:ind w:left="0"/>
+        <w:jc w:val="center"/>
+      </w:pPr>
+      <w:r>
+        <w:rPr>
+          <w:lang w:val="en-US"/>
+        </w:rPr>
+        <w:lastRenderedPageBreak/>
+        <w:drawing>
+          <wp:inline distT="0" distB="0" distL="0" distR="0" wp14:anchorId="790A3E43" wp14:editId="4905A261">
+            <wp:extent cx="1907458" cy="3294130"/>
+            <wp:effectExtent l="0" t="0" r="0" b="1905"/>
+            <wp:docPr id="22" name="Picture 22"/>
+            <wp:cNvGraphicFramePr>
+              <a:graphicFrameLocks xmlns:a="http://schemas.openxmlformats.org/drawingml/2006/main" noChangeAspect="1"/>
+            </wp:cNvGraphicFramePr>
+            <a:graphic xmlns:a="http://schemas.openxmlformats.org/drawingml/2006/main">
+              <a:graphicData uri="http://schemas.openxmlformats.org/drawingml/2006/picture">
+                <pic:pic xmlns:pic="http://schemas.openxmlformats.org/drawingml/2006/picture">
+                  <pic:nvPicPr>
+                    <pic:cNvPr id="1" name=""/>
+                    <pic:cNvPicPr/>
+                  </pic:nvPicPr>
+                  <pic:blipFill>
+                    <a:blip r:embed="rId37"/>
+                    <a:stretch>
+                      <a:fillRect/>
+                    </a:stretch>
+                  </pic:blipFill>
+                  <pic:spPr>
+                    <a:xfrm>
+                      <a:off x="0" y="0"/>
+                      <a:ext cx="1918766" cy="3313659"/>
+                    </a:xfrm>
+                    <a:prstGeom prst="rect">
+                      <a:avLst/>
+                    </a:prstGeom>
+                  </pic:spPr>
+                </pic:pic>
+              </a:graphicData>
+            </a:graphic>
+          </wp:inline>
+        </w:drawing>
+      </w:r>
+    </w:p>
+    <w:p>
+      <w:pPr>
+        <w:pStyle w:val="Caption"/>
+        <w:jc w:val="center"/>
+      </w:pPr>
+      <w:r>
+        <w:t xml:space="preserve">Hình </w:t>
+      </w:r>
+      <w:fldSimple w:instr=" SEQ Hình \* ARABIC ">
+        <w:r>
+          <w:rPr>
+            <w:noProof/>
+          </w:rPr>
+          <w:t>25</w:t>
+        </w:r>
+      </w:fldSimple>
+      <w:r>
+        <w:t>. PCB top layer</w:t>
+      </w:r>
+      <w:r>
+        <w:t xml:space="preserve"> của main board</w:t>
+      </w:r>
+    </w:p>
+    <w:p>
+      <w:pPr>
+        <w:pStyle w:val="BodyText"/>
+        <w:keepNext/>
+        <w:spacing w:before="162" w:line="360" w:lineRule="auto"/>
+        <w:ind w:left="0"/>
+        <w:jc w:val="center"/>
+      </w:pPr>
+      <w:r>
+        <w:rPr>
+          <w:lang w:val="en-US"/>
+        </w:rPr>
+        <w:drawing>
+          <wp:inline distT="0" distB="0" distL="0" distR="0" wp14:anchorId="3CBBC5D7" wp14:editId="768FF682">
+            <wp:extent cx="1915595" cy="3333135"/>
+            <wp:effectExtent l="0" t="0" r="8890" b="635"/>
+            <wp:docPr id="26" name="Picture 26"/>
+            <wp:cNvGraphicFramePr>
+              <a:graphicFrameLocks xmlns:a="http://schemas.openxmlformats.org/drawingml/2006/main" noChangeAspect="1"/>
+            </wp:cNvGraphicFramePr>
+            <a:graphic xmlns:a="http://schemas.openxmlformats.org/drawingml/2006/main">
+              <a:graphicData uri="http://schemas.openxmlformats.org/drawingml/2006/picture">
+                <pic:pic xmlns:pic="http://schemas.openxmlformats.org/drawingml/2006/picture">
+                  <pic:nvPicPr>
+                    <pic:cNvPr id="1" name=""/>
+                    <pic:cNvPicPr/>
+                  </pic:nvPicPr>
+                  <pic:blipFill>
+                    <a:blip r:embed="rId38"/>
+                    <a:stretch>
+                      <a:fillRect/>
+                    </a:stretch>
+                  </pic:blipFill>
+                  <pic:spPr>
+                    <a:xfrm>
+                      <a:off x="0" y="0"/>
+                      <a:ext cx="1928290" cy="3355224"/>
+                    </a:xfrm>
+                    <a:prstGeom prst="rect">
+                      <a:avLst/>
+                    </a:prstGeom>
+                  </pic:spPr>
+                </pic:pic>
+              </a:graphicData>
+            </a:graphic>
+          </wp:inline>
+        </w:drawing>
+      </w:r>
+    </w:p>
+    <w:p>
+      <w:pPr>
+        <w:pStyle w:val="Caption"/>
+        <w:jc w:val="center"/>
+      </w:pPr>
+      <w:r>
+        <w:t xml:space="preserve">Hình </w:t>
+      </w:r>
+      <w:fldSimple w:instr=" SEQ Hình \* ARABIC ">
+        <w:r>
+          <w:rPr>
+            <w:noProof/>
+          </w:rPr>
+          <w:t>26</w:t>
+        </w:r>
+      </w:fldSimple>
+      <w:r>
+        <w:t>. PCB bottom layer</w:t>
+      </w:r>
+      <w:r>
+        <w:t xml:space="preserve"> của main board</w:t>
       </w:r>
     </w:p>
     <w:p>
@@ -11333,22 +11965,427 @@
       <w:pPr>
         <w:pStyle w:val="BodyText"/>
         <w:spacing w:before="162" w:line="360" w:lineRule="auto"/>
-        <w:ind w:left="0" w:right="806"/>
+        <w:ind w:left="0"/>
         <w:jc w:val="both"/>
-        <w:outlineLvl w:val="1"/>
-        <w:rPr>
-          <w:b/>
-          <w:bCs/>
-          <w:lang w:val="en-US"/>
-        </w:rPr>
-      </w:pPr>
-      <w:r>
-        <w:rPr>
-          <w:b/>
-          <w:bCs/>
-          <w:lang w:val="en-US"/>
-        </w:rPr>
-        <w:t>3.4. Thiết kế mô hình</w:t>
+        <w:rPr>
+          <w:lang w:val="en-US"/>
+        </w:rPr>
+      </w:pPr>
+      <w:r>
+        <w:rPr>
+          <w:lang w:val="en-US"/>
+        </w:rPr>
+        <w:t>Shematic của mạch Driver điều khiển motor DC</w:t>
+      </w:r>
+    </w:p>
+    <w:p>
+      <w:pPr>
+        <w:pStyle w:val="BodyText"/>
+        <w:keepNext/>
+        <w:spacing w:before="162" w:line="360" w:lineRule="auto"/>
+        <w:ind w:left="0"/>
+        <w:jc w:val="center"/>
+      </w:pPr>
+      <w:r>
+        <w:rPr>
+          <w:lang w:val="en-US"/>
+        </w:rPr>
+        <w:lastRenderedPageBreak/>
+        <w:drawing>
+          <wp:inline distT="0" distB="0" distL="0" distR="0" wp14:anchorId="5B832606" wp14:editId="78FF7537">
+            <wp:extent cx="5657653" cy="5161935"/>
+            <wp:effectExtent l="0" t="0" r="635" b="635"/>
+            <wp:docPr id="28" name="Picture 28"/>
+            <wp:cNvGraphicFramePr>
+              <a:graphicFrameLocks xmlns:a="http://schemas.openxmlformats.org/drawingml/2006/main" noChangeAspect="1"/>
+            </wp:cNvGraphicFramePr>
+            <a:graphic xmlns:a="http://schemas.openxmlformats.org/drawingml/2006/main">
+              <a:graphicData uri="http://schemas.openxmlformats.org/drawingml/2006/picture">
+                <pic:pic xmlns:pic="http://schemas.openxmlformats.org/drawingml/2006/picture">
+                  <pic:nvPicPr>
+                    <pic:cNvPr id="1" name=""/>
+                    <pic:cNvPicPr/>
+                  </pic:nvPicPr>
+                  <pic:blipFill>
+                    <a:blip r:embed="rId39"/>
+                    <a:stretch>
+                      <a:fillRect/>
+                    </a:stretch>
+                  </pic:blipFill>
+                  <pic:spPr>
+                    <a:xfrm>
+                      <a:off x="0" y="0"/>
+                      <a:ext cx="5659085" cy="5163242"/>
+                    </a:xfrm>
+                    <a:prstGeom prst="rect">
+                      <a:avLst/>
+                    </a:prstGeom>
+                  </pic:spPr>
+                </pic:pic>
+              </a:graphicData>
+            </a:graphic>
+          </wp:inline>
+        </w:drawing>
+      </w:r>
+    </w:p>
+    <w:p>
+      <w:pPr>
+        <w:pStyle w:val="Caption"/>
+        <w:jc w:val="center"/>
+      </w:pPr>
+      <w:r>
+        <w:t xml:space="preserve">Hình </w:t>
+      </w:r>
+      <w:fldSimple w:instr=" SEQ Hình \* ARABIC ">
+        <w:r>
+          <w:rPr>
+            <w:noProof/>
+          </w:rPr>
+          <w:t>27</w:t>
+        </w:r>
+      </w:fldSimple>
+      <w:r>
+        <w:t>. Schematic khối nguồn của Driver</w:t>
+      </w:r>
+    </w:p>
+    <w:p>
+      <w:pPr>
+        <w:pStyle w:val="BodyText"/>
+        <w:keepNext/>
+        <w:spacing w:before="162" w:line="360" w:lineRule="auto"/>
+        <w:ind w:left="0"/>
+        <w:jc w:val="center"/>
+      </w:pPr>
+      <w:r>
+        <w:rPr>
+          <w:lang w:val="en-US"/>
+        </w:rPr>
+        <w:drawing>
+          <wp:inline distT="0" distB="0" distL="0" distR="0" wp14:anchorId="37ACD49D" wp14:editId="74422217">
+            <wp:extent cx="6000750" cy="2232660"/>
+            <wp:effectExtent l="0" t="0" r="0" b="0"/>
+            <wp:docPr id="36" name="Picture 36"/>
+            <wp:cNvGraphicFramePr>
+              <a:graphicFrameLocks xmlns:a="http://schemas.openxmlformats.org/drawingml/2006/main" noChangeAspect="1"/>
+            </wp:cNvGraphicFramePr>
+            <a:graphic xmlns:a="http://schemas.openxmlformats.org/drawingml/2006/main">
+              <a:graphicData uri="http://schemas.openxmlformats.org/drawingml/2006/picture">
+                <pic:pic xmlns:pic="http://schemas.openxmlformats.org/drawingml/2006/picture">
+                  <pic:nvPicPr>
+                    <pic:cNvPr id="1" name=""/>
+                    <pic:cNvPicPr/>
+                  </pic:nvPicPr>
+                  <pic:blipFill>
+                    <a:blip r:embed="rId40"/>
+                    <a:stretch>
+                      <a:fillRect/>
+                    </a:stretch>
+                  </pic:blipFill>
+                  <pic:spPr>
+                    <a:xfrm>
+                      <a:off x="0" y="0"/>
+                      <a:ext cx="6000750" cy="2232660"/>
+                    </a:xfrm>
+                    <a:prstGeom prst="rect">
+                      <a:avLst/>
+                    </a:prstGeom>
+                  </pic:spPr>
+                </pic:pic>
+              </a:graphicData>
+            </a:graphic>
+          </wp:inline>
+        </w:drawing>
+      </w:r>
+    </w:p>
+    <w:p>
+      <w:pPr>
+        <w:pStyle w:val="Caption"/>
+        <w:jc w:val="center"/>
+      </w:pPr>
+      <w:r>
+        <w:t xml:space="preserve">Hình </w:t>
+      </w:r>
+      <w:fldSimple w:instr=" SEQ Hình \* ARABIC ">
+        <w:r>
+          <w:rPr>
+            <w:noProof/>
+          </w:rPr>
+          <w:t>28</w:t>
+        </w:r>
+      </w:fldSimple>
+      <w:r>
+        <w:t>. Shematic của một cầu H (tương tự cho các mạch cầu còn lại)</w:t>
+      </w:r>
+    </w:p>
+    <w:p>
+      <w:pPr>
+        <w:pStyle w:val="BodyText"/>
+        <w:keepNext/>
+        <w:spacing w:before="162" w:line="360" w:lineRule="auto"/>
+        <w:ind w:left="0"/>
+        <w:jc w:val="center"/>
+      </w:pPr>
+      <w:r>
+        <w:rPr>
+          <w:lang w:val="en-US"/>
+        </w:rPr>
+        <w:lastRenderedPageBreak/>
+        <w:drawing>
+          <wp:inline distT="0" distB="0" distL="0" distR="0" wp14:anchorId="03B775A7" wp14:editId="27D83D94">
+            <wp:extent cx="3966032" cy="3075039"/>
+            <wp:effectExtent l="0" t="0" r="0" b="0"/>
+            <wp:docPr id="38" name="Picture 38"/>
+            <wp:cNvGraphicFramePr>
+              <a:graphicFrameLocks xmlns:a="http://schemas.openxmlformats.org/drawingml/2006/main" noChangeAspect="1"/>
+            </wp:cNvGraphicFramePr>
+            <a:graphic xmlns:a="http://schemas.openxmlformats.org/drawingml/2006/main">
+              <a:graphicData uri="http://schemas.openxmlformats.org/drawingml/2006/picture">
+                <pic:pic xmlns:pic="http://schemas.openxmlformats.org/drawingml/2006/picture">
+                  <pic:nvPicPr>
+                    <pic:cNvPr id="1" name=""/>
+                    <pic:cNvPicPr/>
+                  </pic:nvPicPr>
+                  <pic:blipFill>
+                    <a:blip r:embed="rId41"/>
+                    <a:stretch>
+                      <a:fillRect/>
+                    </a:stretch>
+                  </pic:blipFill>
+                  <pic:spPr>
+                    <a:xfrm>
+                      <a:off x="0" y="0"/>
+                      <a:ext cx="3995371" cy="3097787"/>
+                    </a:xfrm>
+                    <a:prstGeom prst="rect">
+                      <a:avLst/>
+                    </a:prstGeom>
+                  </pic:spPr>
+                </pic:pic>
+              </a:graphicData>
+            </a:graphic>
+          </wp:inline>
+        </w:drawing>
+      </w:r>
+    </w:p>
+    <w:p>
+      <w:pPr>
+        <w:pStyle w:val="Caption"/>
+        <w:jc w:val="center"/>
+      </w:pPr>
+      <w:r>
+        <w:t xml:space="preserve">Hình </w:t>
+      </w:r>
+      <w:fldSimple w:instr=" SEQ Hình \* ARABIC ">
+        <w:r>
+          <w:rPr>
+            <w:noProof/>
+          </w:rPr>
+          <w:t>29</w:t>
+        </w:r>
+      </w:fldSimple>
+      <w:r>
+        <w:t>. Schematic của IC đệm</w:t>
+      </w:r>
+    </w:p>
+    <w:p>
+      <w:pPr>
+        <w:pStyle w:val="BodyText"/>
+        <w:keepNext/>
+        <w:spacing w:before="162" w:line="360" w:lineRule="auto"/>
+        <w:ind w:left="0"/>
+        <w:jc w:val="center"/>
+      </w:pPr>
+      <w:r>
+        <w:rPr>
+          <w:lang w:val="en-US"/>
+        </w:rPr>
+        <w:drawing>
+          <wp:inline distT="0" distB="0" distL="0" distR="0" wp14:anchorId="190679A1" wp14:editId="17FE13A0">
+            <wp:extent cx="4363679" cy="3702432"/>
+            <wp:effectExtent l="0" t="0" r="0" b="0"/>
+            <wp:docPr id="41" name="Picture 41"/>
+            <wp:cNvGraphicFramePr>
+              <a:graphicFrameLocks xmlns:a="http://schemas.openxmlformats.org/drawingml/2006/main" noChangeAspect="1"/>
+            </wp:cNvGraphicFramePr>
+            <a:graphic xmlns:a="http://schemas.openxmlformats.org/drawingml/2006/main">
+              <a:graphicData uri="http://schemas.openxmlformats.org/drawingml/2006/picture">
+                <pic:pic xmlns:pic="http://schemas.openxmlformats.org/drawingml/2006/picture">
+                  <pic:nvPicPr>
+                    <pic:cNvPr id="1" name=""/>
+                    <pic:cNvPicPr/>
+                  </pic:nvPicPr>
+                  <pic:blipFill>
+                    <a:blip r:embed="rId42"/>
+                    <a:stretch>
+                      <a:fillRect/>
+                    </a:stretch>
+                  </pic:blipFill>
+                  <pic:spPr>
+                    <a:xfrm>
+                      <a:off x="0" y="0"/>
+                      <a:ext cx="4370148" cy="3707921"/>
+                    </a:xfrm>
+                    <a:prstGeom prst="rect">
+                      <a:avLst/>
+                    </a:prstGeom>
+                  </pic:spPr>
+                </pic:pic>
+              </a:graphicData>
+            </a:graphic>
+          </wp:inline>
+        </w:drawing>
+      </w:r>
+    </w:p>
+    <w:p>
+      <w:pPr>
+        <w:pStyle w:val="Caption"/>
+        <w:jc w:val="center"/>
+      </w:pPr>
+      <w:r>
+        <w:t xml:space="preserve">Hình </w:t>
+      </w:r>
+      <w:fldSimple w:instr=" SEQ Hình \* ARABIC ">
+        <w:r>
+          <w:rPr>
+            <w:noProof/>
+          </w:rPr>
+          <w:t>30</w:t>
+        </w:r>
+      </w:fldSimple>
+      <w:r>
+        <w:t>. Schematic của khối connect</w:t>
+      </w:r>
+    </w:p>
+    <w:p>
+      <w:r>
+        <w:t>Layout của mạch Driver</w:t>
+      </w:r>
+    </w:p>
+    <w:p>
+      <w:pPr>
+        <w:keepNext/>
+        <w:jc w:val="center"/>
+      </w:pPr>
+      <w:r>
+        <w:lastRenderedPageBreak/>
+        <w:drawing>
+          <wp:inline distT="0" distB="0" distL="0" distR="0" wp14:anchorId="55AABF1F" wp14:editId="36125A12">
+            <wp:extent cx="3187496" cy="3642852"/>
+            <wp:effectExtent l="0" t="0" r="0" b="0"/>
+            <wp:docPr id="42" name="Picture 42"/>
+            <wp:cNvGraphicFramePr>
+              <a:graphicFrameLocks xmlns:a="http://schemas.openxmlformats.org/drawingml/2006/main" noChangeAspect="1"/>
+            </wp:cNvGraphicFramePr>
+            <a:graphic xmlns:a="http://schemas.openxmlformats.org/drawingml/2006/main">
+              <a:graphicData uri="http://schemas.openxmlformats.org/drawingml/2006/picture">
+                <pic:pic xmlns:pic="http://schemas.openxmlformats.org/drawingml/2006/picture">
+                  <pic:nvPicPr>
+                    <pic:cNvPr id="1" name=""/>
+                    <pic:cNvPicPr/>
+                  </pic:nvPicPr>
+                  <pic:blipFill>
+                    <a:blip r:embed="rId43"/>
+                    <a:stretch>
+                      <a:fillRect/>
+                    </a:stretch>
+                  </pic:blipFill>
+                  <pic:spPr>
+                    <a:xfrm>
+                      <a:off x="0" y="0"/>
+                      <a:ext cx="3206288" cy="3664328"/>
+                    </a:xfrm>
+                    <a:prstGeom prst="rect">
+                      <a:avLst/>
+                    </a:prstGeom>
+                  </pic:spPr>
+                </pic:pic>
+              </a:graphicData>
+            </a:graphic>
+          </wp:inline>
+        </w:drawing>
+      </w:r>
+    </w:p>
+    <w:p>
+      <w:pPr>
+        <w:pStyle w:val="Caption"/>
+        <w:jc w:val="center"/>
+      </w:pPr>
+      <w:r>
+        <w:t xml:space="preserve">Hình </w:t>
+      </w:r>
+      <w:fldSimple w:instr=" SEQ Hình \* ARABIC ">
+        <w:r>
+          <w:rPr>
+            <w:noProof/>
+          </w:rPr>
+          <w:t>31</w:t>
+        </w:r>
+      </w:fldSimple>
+      <w:r>
+        <w:t>. PCB top layer của Driver</w:t>
+      </w:r>
+    </w:p>
+    <w:p>
+      <w:pPr>
+        <w:keepNext/>
+        <w:jc w:val="center"/>
+      </w:pPr>
+      <w:r>
+        <w:drawing>
+          <wp:inline distT="0" distB="0" distL="0" distR="0" wp14:anchorId="25D9777C" wp14:editId="00031B33">
+            <wp:extent cx="3166092" cy="3635478"/>
+            <wp:effectExtent l="0" t="0" r="0" b="3175"/>
+            <wp:docPr id="43" name="Picture 43"/>
+            <wp:cNvGraphicFramePr>
+              <a:graphicFrameLocks xmlns:a="http://schemas.openxmlformats.org/drawingml/2006/main" noChangeAspect="1"/>
+            </wp:cNvGraphicFramePr>
+            <a:graphic xmlns:a="http://schemas.openxmlformats.org/drawingml/2006/main">
+              <a:graphicData uri="http://schemas.openxmlformats.org/drawingml/2006/picture">
+                <pic:pic xmlns:pic="http://schemas.openxmlformats.org/drawingml/2006/picture">
+                  <pic:nvPicPr>
+                    <pic:cNvPr id="1" name=""/>
+                    <pic:cNvPicPr/>
+                  </pic:nvPicPr>
+                  <pic:blipFill>
+                    <a:blip r:embed="rId44"/>
+                    <a:stretch>
+                      <a:fillRect/>
+                    </a:stretch>
+                  </pic:blipFill>
+                  <pic:spPr>
+                    <a:xfrm>
+                      <a:off x="0" y="0"/>
+                      <a:ext cx="3184357" cy="3656450"/>
+                    </a:xfrm>
+                    <a:prstGeom prst="rect">
+                      <a:avLst/>
+                    </a:prstGeom>
+                  </pic:spPr>
+                </pic:pic>
+              </a:graphicData>
+            </a:graphic>
+          </wp:inline>
+        </w:drawing>
+      </w:r>
+    </w:p>
+    <w:p>
+      <w:pPr>
+        <w:pStyle w:val="Caption"/>
+        <w:jc w:val="center"/>
+      </w:pPr>
+      <w:r>
+        <w:t xml:space="preserve">Hình </w:t>
+      </w:r>
+      <w:fldSimple w:instr=" SEQ Hình \* ARABIC ">
+        <w:r>
+          <w:rPr>
+            <w:noProof/>
+          </w:rPr>
+          <w:t>32</w:t>
+        </w:r>
+      </w:fldSimple>
+      <w:r>
+        <w:t>. PCB bottom layer của Driver</w:t>
       </w:r>
     </w:p>
     <w:p>
@@ -11370,6 +12407,215 @@
           <w:bCs/>
           <w:lang w:val="en-US"/>
         </w:rPr>
+        <w:lastRenderedPageBreak/>
+        <w:t>3.4. Thiết kế mô hình</w:t>
+      </w:r>
+    </w:p>
+    <w:p>
+      <w:pPr>
+        <w:pStyle w:val="BodyText"/>
+        <w:spacing w:before="162" w:line="360" w:lineRule="auto"/>
+        <w:ind w:left="0"/>
+        <w:jc w:val="both"/>
+        <w:rPr>
+          <w:iCs/>
+          <w:spacing w:val="-2"/>
+          <w:lang w:val="en-US"/>
+        </w:rPr>
+      </w:pPr>
+      <w:r>
+        <w:rPr>
+          <w:lang w:val="en-US"/>
+        </w:rPr>
+        <w:t xml:space="preserve">Nhóm sử dụng phần mềm vẽ 3D </w:t>
+      </w:r>
+      <w:r>
+        <w:rPr>
+          <w:iCs/>
+          <w:spacing w:val="-2"/>
+        </w:rPr>
+        <w:t>SolidWorks</w:t>
+      </w:r>
+      <w:r>
+        <w:rPr>
+          <w:iCs/>
+          <w:spacing w:val="-2"/>
+          <w:lang w:val="en-US"/>
+        </w:rPr>
+        <w:t xml:space="preserve"> để vẽ mô hình robot, tự thiết kế các tầng robot đáp ứng các nhu cầu lắp ráp cần thiết cho các thành phần phần cứng được trình bày ở mục 3.1. Robot sẽ được vẽ với 3 tầng nhầm thực hiện 3 nhiệm vụ riêng biệt với nhau gồm:</w:t>
+      </w:r>
+    </w:p>
+    <w:p>
+      <w:pPr>
+        <w:pStyle w:val="BodyText"/>
+        <w:spacing w:before="162" w:line="360" w:lineRule="auto"/>
+        <w:ind w:left="0"/>
+        <w:jc w:val="both"/>
+        <w:rPr>
+          <w:lang w:val="en-US"/>
+        </w:rPr>
+      </w:pPr>
+      <w:r>
+        <w:rPr>
+          <w:lang w:val="en-US"/>
+        </w:rPr>
+        <w:t>Tầng dưới: sẽ được sử dụng để lắp 4 motor có bánh xe và driver điều khiển, đồng thời đây là nơi cố định nguồn điện và chứa mạch sạc. Nhiệm vụ của tầng này là cung cấp nguồn, sạc pin và nhận tín hiệu điều khiển motor để di chuyển robot.</w:t>
+      </w:r>
+    </w:p>
+    <w:p>
+      <w:pPr>
+        <w:pStyle w:val="BodyText"/>
+        <w:spacing w:before="162" w:line="360" w:lineRule="auto"/>
+        <w:ind w:left="0"/>
+        <w:jc w:val="both"/>
+        <w:rPr>
+          <w:lang w:val="en-US"/>
+        </w:rPr>
+      </w:pPr>
+      <w:r>
+        <w:rPr>
+          <w:lang w:val="en-US"/>
+        </w:rPr>
+        <w:t>Tầng giữa: sẽ lắp main board, máy tính nhúng Jetson Nano. Có thể nói nơi đây là bộ bão của robot. Nhiệm vụ của tầng này là thu thập thông tin từ các cảm biến và thực hiện các giải thuật để đưa ra các tín hiệu điều khiển.</w:t>
+      </w:r>
+    </w:p>
+    <w:p>
+      <w:pPr>
+        <w:pStyle w:val="BodyText"/>
+        <w:spacing w:before="162" w:line="360" w:lineRule="auto"/>
+        <w:ind w:left="0"/>
+        <w:jc w:val="both"/>
+        <w:rPr>
+          <w:lang w:val="en-US"/>
+        </w:rPr>
+      </w:pPr>
+      <w:r>
+        <w:rPr>
+          <w:lang w:val="en-US"/>
+        </w:rPr>
+        <w:t>Tầng trên: chứa Lidar và IMU, đây là nơi thu thập dữ liệu môi trường.</w:t>
+      </w:r>
+    </w:p>
+    <w:p>
+      <w:pPr>
+        <w:pStyle w:val="BodyText"/>
+        <w:spacing w:before="162" w:line="360" w:lineRule="auto"/>
+        <w:ind w:left="0"/>
+        <w:jc w:val="both"/>
+        <w:rPr>
+          <w:lang w:val="en-US"/>
+        </w:rPr>
+      </w:pPr>
+      <w:r>
+        <w:rPr>
+          <w:lang w:val="en-US"/>
+        </w:rPr>
+        <w:t>Sau quá trình tính toán kĩ lưỡng và vẽ nhiều mẫu thiết kế khác nhau, nhóm đã quyết định chọn thiết kế mô hình cuối cùng như hình dưới đây để có thể đáp ứng được các yêu cầu đặt ra, thực hiện các tác vụ mà robot cần làm.</w:t>
+      </w:r>
+    </w:p>
+    <w:p>
+      <w:pPr>
+        <w:pStyle w:val="BodyText"/>
+        <w:keepNext/>
+        <w:spacing w:before="162" w:line="360" w:lineRule="auto"/>
+        <w:ind w:left="0"/>
+        <w:jc w:val="center"/>
+      </w:pPr>
+      <w:r>
+        <w:rPr>
+          <w:noProof/>
+          <w:lang w:val="en-US"/>
+        </w:rPr>
+        <w:drawing>
+          <wp:inline distT="0" distB="0" distL="0" distR="0" wp14:anchorId="13671CD1" wp14:editId="5DF015CE">
+            <wp:extent cx="3926613" cy="3141406"/>
+            <wp:effectExtent l="0" t="0" r="0" b="1905"/>
+            <wp:docPr id="45" name="Picture 45"/>
+            <wp:cNvGraphicFramePr>
+              <a:graphicFrameLocks xmlns:a="http://schemas.openxmlformats.org/drawingml/2006/main" noChangeAspect="1"/>
+            </wp:cNvGraphicFramePr>
+            <a:graphic xmlns:a="http://schemas.openxmlformats.org/drawingml/2006/main">
+              <a:graphicData uri="http://schemas.openxmlformats.org/drawingml/2006/picture">
+                <pic:pic xmlns:pic="http://schemas.openxmlformats.org/drawingml/2006/picture">
+                  <pic:nvPicPr>
+                    <pic:cNvPr id="0" name="Picture 13"/>
+                    <pic:cNvPicPr>
+                      <a:picLocks noChangeAspect="1" noChangeArrowheads="1"/>
+                    </pic:cNvPicPr>
+                  </pic:nvPicPr>
+                  <pic:blipFill>
+                    <a:blip r:embed="rId45">
+                      <a:extLst>
+                        <a:ext uri="{28A0092B-C50C-407E-A947-70E740481C1C}">
+                          <a14:useLocalDpi xmlns:a14="http://schemas.microsoft.com/office/drawing/2010/main" val="0"/>
+                        </a:ext>
+                      </a:extLst>
+                    </a:blip>
+                    <a:srcRect/>
+                    <a:stretch>
+                      <a:fillRect/>
+                    </a:stretch>
+                  </pic:blipFill>
+                  <pic:spPr bwMode="auto">
+                    <a:xfrm>
+                      <a:off x="0" y="0"/>
+                      <a:ext cx="3930039" cy="3144147"/>
+                    </a:xfrm>
+                    <a:prstGeom prst="rect">
+                      <a:avLst/>
+                    </a:prstGeom>
+                    <a:noFill/>
+                    <a:ln>
+                      <a:noFill/>
+                    </a:ln>
+                  </pic:spPr>
+                </pic:pic>
+              </a:graphicData>
+            </a:graphic>
+          </wp:inline>
+        </w:drawing>
+      </w:r>
+    </w:p>
+    <w:p>
+      <w:pPr>
+        <w:pStyle w:val="Caption"/>
+        <w:jc w:val="center"/>
+      </w:pPr>
+      <w:r>
+        <w:t xml:space="preserve">Hình </w:t>
+      </w:r>
+      <w:fldSimple w:instr=" SEQ Hình \* ARABIC ">
+        <w:r>
+          <w:rPr>
+            <w:noProof/>
+          </w:rPr>
+          <w:t>33</w:t>
+        </w:r>
+      </w:fldSimple>
+      <w:r>
+        <w:t>. Mô hình robot thiết kế dùng SolidWorks</w:t>
+      </w:r>
+    </w:p>
+    <w:p>
+      <w:pPr>
+        <w:pStyle w:val="BodyText"/>
+        <w:spacing w:before="162" w:line="360" w:lineRule="auto"/>
+        <w:ind w:left="0" w:right="806"/>
+        <w:jc w:val="both"/>
+        <w:outlineLvl w:val="1"/>
+        <w:rPr>
+          <w:b/>
+          <w:bCs/>
+          <w:lang w:val="en-US"/>
+        </w:rPr>
+      </w:pPr>
+      <w:r>
+        <w:rPr>
+          <w:b/>
+          <w:bCs/>
+          <w:lang w:val="en-US"/>
+        </w:rPr>
+        <w:lastRenderedPageBreak/>
         <w:t>3.</w:t>
       </w:r>
       <w:r>
@@ -11424,54 +12670,1811 @@
       <w:pPr>
         <w:pStyle w:val="BodyText"/>
         <w:spacing w:before="162" w:line="360" w:lineRule="auto"/>
-        <w:ind w:left="0" w:right="806"/>
+        <w:ind w:left="0"/>
         <w:jc w:val="both"/>
-        <w:outlineLvl w:val="2"/>
-        <w:rPr>
-          <w:b/>
-          <w:bCs/>
-          <w:lang w:val="en-US"/>
-        </w:rPr>
-      </w:pPr>
-      <w:r>
-        <w:rPr>
-          <w:b/>
-          <w:bCs/>
-          <w:lang w:val="en-US"/>
-        </w:rPr>
+        <w:rPr>
+          <w:rFonts w:ascii="Symbola" w:eastAsia="Symbola" w:hAnsi="Symbola"/>
+          <w:lang w:val="en-US"/>
+        </w:rPr>
+      </w:pPr>
+      <w:r>
+        <w:rPr>
+          <w:lang w:val="en-US"/>
+        </w:rPr>
+        <w:t xml:space="preserve">Việc điều khiển tay để robot di chuyển và </w:t>
+      </w:r>
+      <w:r>
+        <w:rPr>
+          <w:lang w:val="en-US"/>
+        </w:rPr>
+        <w:t>mapping</w:t>
+      </w:r>
+      <w:r>
+        <w:rPr>
+          <w:lang w:val="en-US"/>
+        </w:rPr>
+        <w:t xml:space="preserve"> hay Navi</w:t>
+      </w:r>
+      <w:r>
+        <w:rPr>
+          <w:lang w:val="en-US"/>
+        </w:rPr>
+        <w:t>gation đều cần sự tương tác</w:t>
+      </w:r>
+      <w:r>
+        <w:rPr>
+          <w:lang w:val="en-US"/>
+        </w:rPr>
+        <w:t xml:space="preserve"> giữa máy tính nhúng và vi điều khiển</w:t>
+      </w:r>
+      <w:r>
+        <w:rPr>
+          <w:lang w:val="en-US"/>
+        </w:rPr>
+        <w:t xml:space="preserve">. Máy tính nhúng sẽ gửi lại giá trị vận tốc tính </w:t>
+      </w:r>
+      <w:r>
+        <w:t xml:space="preserve">tiến </w:t>
+      </w:r>
+      <w:r>
+        <w:rPr>
+          <w:rFonts w:ascii="Symbola" w:eastAsia="Symbola" w:hAnsi="Symbola"/>
+        </w:rPr>
+        <w:t xml:space="preserve">𝑣 </w:t>
+      </w:r>
+      <w:r>
+        <w:t xml:space="preserve">và vận tốc xoay </w:t>
+      </w:r>
+      <w:r>
+        <w:rPr>
+          <w:rFonts w:ascii="Symbola" w:eastAsia="Symbola" w:hAnsi="Symbola"/>
+        </w:rPr>
+        <w:t>𝜔</w:t>
+      </w:r>
+      <w:r>
+        <w:rPr>
+          <w:rFonts w:ascii="Symbola" w:eastAsia="Symbola" w:hAnsi="Symbola"/>
+          <w:lang w:val="en-US"/>
+        </w:rPr>
+        <w:t xml:space="preserve"> </w:t>
+      </w:r>
+      <w:r>
+        <w:rPr>
+          <w:rFonts w:eastAsia="Symbola"/>
+          <w:lang w:val="en-US"/>
+        </w:rPr>
+        <w:t>qua cổng nối tiếp</w:t>
+      </w:r>
+      <w:r>
+        <w:rPr>
+          <w:rFonts w:eastAsia="Symbola"/>
+          <w:lang w:val="en-US"/>
+        </w:rPr>
+        <w:t xml:space="preserve"> bằng giao tiếp uROS. </w:t>
+      </w:r>
+      <w:r>
+        <w:rPr>
+          <w:rFonts w:eastAsia="Symbola"/>
+          <w:lang w:val="en-US"/>
+        </w:rPr>
+        <w:t xml:space="preserve">Do robot được thiết kế theo mô hình Diferential Drive, ta sẽ tính toán được giá trị vận tốc riêng cho từng bánh </w:t>
+      </w:r>
+      <w:r>
+        <w:rPr>
+          <w:rFonts w:eastAsia="Symbola"/>
+          <w:lang w:val="en-US"/>
+        </w:rPr>
+        <w:t>v</w:t>
+      </w:r>
+      <w:r>
+        <w:rPr>
+          <w:rFonts w:eastAsia="Symbola"/>
+          <w:vertAlign w:val="subscript"/>
+          <w:lang w:val="en-US"/>
+        </w:rPr>
+        <w:t>right</w:t>
+      </w:r>
+      <w:r>
+        <w:rPr>
+          <w:rFonts w:eastAsia="Symbola"/>
+          <w:lang w:val="en-US"/>
+        </w:rPr>
+        <w:t>, v</w:t>
+      </w:r>
+      <w:r>
+        <w:rPr>
+          <w:rFonts w:eastAsia="Symbola"/>
+          <w:vertAlign w:val="subscript"/>
+          <w:lang w:val="en-US"/>
+        </w:rPr>
+        <w:t>left</w:t>
+      </w:r>
+      <w:r>
+        <w:rPr>
+          <w:rFonts w:eastAsia="Symbola"/>
+          <w:lang w:val="en-US"/>
+        </w:rPr>
+        <w:t xml:space="preserve"> để đạt được </w:t>
+      </w:r>
+      <w:r>
+        <w:rPr>
+          <w:rFonts w:ascii="Symbola" w:eastAsia="Symbola" w:hAnsi="Symbola"/>
+        </w:rPr>
+        <w:t>𝑣</w:t>
+      </w:r>
+      <w:r>
+        <w:rPr>
+          <w:rFonts w:ascii="Symbola" w:eastAsia="Symbola" w:hAnsi="Symbola"/>
+          <w:lang w:val="en-US"/>
+        </w:rPr>
+        <w:t xml:space="preserve"> và </w:t>
+      </w:r>
+      <w:r>
+        <w:rPr>
+          <w:rFonts w:ascii="Symbola" w:eastAsia="Symbola" w:hAnsi="Symbola"/>
+        </w:rPr>
+        <w:t>𝜔</w:t>
+      </w:r>
+      <w:r>
+        <w:rPr>
+          <w:rFonts w:ascii="Symbola" w:eastAsia="Symbola" w:hAnsi="Symbola"/>
+          <w:lang w:val="en-US"/>
+        </w:rPr>
+        <w:t>.</w:t>
+      </w:r>
+    </w:p>
+    <w:p>
+      <w:pPr>
+        <w:pStyle w:val="BodyText"/>
+        <w:spacing w:before="162" w:line="360" w:lineRule="auto"/>
+        <w:ind w:left="0"/>
+        <w:jc w:val="both"/>
+        <w:rPr>
+          <w:rFonts w:eastAsia="Symbola"/>
+          <w:lang w:val="en-US"/>
+        </w:rPr>
+      </w:pPr>
+      <w:r>
+        <w:rPr>
+          <w:rFonts w:eastAsia="Symbola"/>
+          <w:lang w:val="en-US"/>
+        </w:rPr>
+        <w:t>Khi có được vận tốc riêng cho từng bánh xe, đề tài sử dụng thuật toán PID để xuất xung PWM chính xác cho Driver , với mục tiêu chính là hạn chế tối thiểu sai số xác lập và độ vọt lố với thời gian xác lập ngắn.</w:t>
+      </w:r>
+    </w:p>
+    <w:tbl>
+      <w:tblPr>
+        <w:tblW w:w="0" w:type="auto"/>
+        <w:tblInd w:w="1084" w:type="dxa"/>
+        <w:tblBorders>
+          <w:top w:val="single" w:sz="4" w:space="0" w:color="000000"/>
+          <w:left w:val="single" w:sz="4" w:space="0" w:color="000000"/>
+          <w:bottom w:val="single" w:sz="4" w:space="0" w:color="000000"/>
+          <w:right w:val="single" w:sz="4" w:space="0" w:color="000000"/>
+          <w:insideH w:val="single" w:sz="4" w:space="0" w:color="000000"/>
+          <w:insideV w:val="single" w:sz="4" w:space="0" w:color="000000"/>
+        </w:tblBorders>
+        <w:tblLayout w:type="fixed"/>
+        <w:tblCellMar>
+          <w:left w:w="0" w:type="dxa"/>
+          <w:right w:w="0" w:type="dxa"/>
+        </w:tblCellMar>
+        <w:tblLook w:val="01E0" w:firstRow="1" w:lastRow="1" w:firstColumn="1" w:lastColumn="1" w:noHBand="0" w:noVBand="0"/>
+      </w:tblPr>
+      <w:tblGrid>
+        <w:gridCol w:w="2427"/>
+        <w:gridCol w:w="1685"/>
+        <w:gridCol w:w="2456"/>
+        <w:gridCol w:w="1760"/>
+      </w:tblGrid>
+      <w:tr>
+        <w:trPr>
+          <w:trHeight w:val="372"/>
+        </w:trPr>
+        <w:tc>
+          <w:tcPr>
+            <w:tcW w:w="2427" w:type="dxa"/>
+          </w:tcPr>
+          <w:p>
+            <w:pPr>
+              <w:pStyle w:val="TableParagraph"/>
+              <w:spacing w:line="291" w:lineRule="exact"/>
+              <w:ind w:left="0" w:right="84"/>
+              <w:rPr>
+                <w:sz w:val="26"/>
+              </w:rPr>
+            </w:pPr>
+            <w:r>
+              <w:rPr>
+                <w:sz w:val="26"/>
+              </w:rPr>
+              <w:t>Tín</w:t>
+            </w:r>
+            <w:r>
+              <w:rPr>
+                <w:spacing w:val="-6"/>
+                <w:sz w:val="26"/>
+              </w:rPr>
+              <w:t xml:space="preserve"> </w:t>
+            </w:r>
+            <w:r>
+              <w:rPr>
+                <w:sz w:val="26"/>
+              </w:rPr>
+              <w:t>hiệu</w:t>
+            </w:r>
+            <w:r>
+              <w:rPr>
+                <w:spacing w:val="-6"/>
+                <w:sz w:val="26"/>
+              </w:rPr>
+              <w:t xml:space="preserve"> </w:t>
+            </w:r>
+            <w:r>
+              <w:rPr>
+                <w:spacing w:val="-5"/>
+                <w:sz w:val="26"/>
+              </w:rPr>
+              <w:t>đặt</w:t>
+            </w:r>
+          </w:p>
+        </w:tc>
+        <w:tc>
+          <w:tcPr>
+            <w:tcW w:w="1685" w:type="dxa"/>
+          </w:tcPr>
+          <w:p>
+            <w:pPr>
+              <w:pStyle w:val="TableParagraph"/>
+              <w:spacing w:line="336" w:lineRule="exact"/>
+              <w:ind w:left="2" w:right="82"/>
+              <w:rPr>
+                <w:rFonts w:ascii="Symbola" w:eastAsia="Symbola"/>
+                <w:sz w:val="26"/>
+              </w:rPr>
+            </w:pPr>
+            <w:r>
+              <w:rPr>
+                <w:rFonts w:ascii="Symbola" w:eastAsia="Symbola"/>
+                <w:spacing w:val="-4"/>
+                <w:w w:val="115"/>
+                <w:sz w:val="26"/>
+              </w:rPr>
+              <w:t>𝑟</w:t>
+            </w:r>
+            <w:r>
+              <w:rPr>
+                <w:rFonts w:ascii="Symbola" w:eastAsia="Symbola"/>
+                <w:spacing w:val="-4"/>
+                <w:w w:val="115"/>
+                <w:position w:val="1"/>
+                <w:sz w:val="26"/>
+              </w:rPr>
+              <w:t>(</w:t>
+            </w:r>
+            <w:r>
+              <w:rPr>
+                <w:rFonts w:ascii="Symbola" w:eastAsia="Symbola"/>
+                <w:spacing w:val="-4"/>
+                <w:w w:val="115"/>
+                <w:sz w:val="26"/>
+              </w:rPr>
+              <w:t>𝑡</w:t>
+            </w:r>
+            <w:r>
+              <w:rPr>
+                <w:rFonts w:ascii="Symbola" w:eastAsia="Symbola"/>
+                <w:spacing w:val="-4"/>
+                <w:w w:val="115"/>
+                <w:position w:val="1"/>
+                <w:sz w:val="26"/>
+              </w:rPr>
+              <w:t>)</w:t>
+            </w:r>
+          </w:p>
+        </w:tc>
+        <w:tc>
+          <w:tcPr>
+            <w:tcW w:w="2456" w:type="dxa"/>
+          </w:tcPr>
+          <w:p>
+            <w:pPr>
+              <w:pStyle w:val="TableParagraph"/>
+              <w:spacing w:line="352" w:lineRule="exact"/>
+              <w:ind w:left="0" w:right="100"/>
+              <w:rPr>
+                <w:rFonts w:ascii="Symbola" w:eastAsia="Symbola" w:hAnsi="Symbola"/>
+                <w:sz w:val="18"/>
+                <w:lang w:val="en-US"/>
+              </w:rPr>
+            </w:pPr>
+            <w:r>
+              <w:rPr>
+                <w:rFonts w:ascii="Symbola" w:eastAsia="Symbola" w:hAnsi="Symbola"/>
+                <w:w w:val="105"/>
+                <w:sz w:val="26"/>
+              </w:rPr>
+              <w:t>𝑣</w:t>
+            </w:r>
+            <w:r>
+              <w:rPr>
+                <w:rFonts w:ascii="Symbola" w:eastAsia="Symbola" w:hAnsi="Symbola"/>
+                <w:w w:val="105"/>
+                <w:position w:val="-4"/>
+                <w:sz w:val="18"/>
+              </w:rPr>
+              <w:t>𝑟</w:t>
+            </w:r>
+            <w:r>
+              <w:rPr>
+                <w:rFonts w:ascii="Symbola" w:eastAsia="Symbola" w:hAnsi="Symbola"/>
+                <w:w w:val="105"/>
+                <w:position w:val="-4"/>
+                <w:sz w:val="18"/>
+                <w:lang w:val="en-US"/>
+              </w:rPr>
+              <w:t>ight</w:t>
+            </w:r>
+            <w:r>
+              <w:rPr>
+                <w:rFonts w:ascii="Symbola" w:eastAsia="Symbola" w:hAnsi="Symbola"/>
+                <w:spacing w:val="6"/>
+                <w:w w:val="105"/>
+                <w:position w:val="-4"/>
+                <w:sz w:val="18"/>
+              </w:rPr>
+              <w:t xml:space="preserve"> </w:t>
+            </w:r>
+            <w:r>
+              <w:rPr>
+                <w:w w:val="105"/>
+                <w:sz w:val="26"/>
+              </w:rPr>
+              <w:t>hoặc</w:t>
+            </w:r>
+            <w:r>
+              <w:rPr>
+                <w:spacing w:val="-17"/>
+                <w:w w:val="105"/>
+                <w:sz w:val="26"/>
+              </w:rPr>
+              <w:t xml:space="preserve"> </w:t>
+            </w:r>
+            <w:r>
+              <w:rPr>
+                <w:rFonts w:ascii="Symbola" w:eastAsia="Symbola" w:hAnsi="Symbola"/>
+                <w:spacing w:val="-5"/>
+                <w:w w:val="105"/>
+                <w:sz w:val="26"/>
+              </w:rPr>
+              <w:t>𝑣</w:t>
+            </w:r>
+            <w:r>
+              <w:rPr>
+                <w:rFonts w:ascii="Symbola" w:eastAsia="Symbola" w:hAnsi="Symbola"/>
+                <w:spacing w:val="-5"/>
+                <w:w w:val="105"/>
+                <w:position w:val="-4"/>
+                <w:sz w:val="18"/>
+              </w:rPr>
+              <w:t>𝑙</w:t>
+            </w:r>
+            <w:r>
+              <w:rPr>
+                <w:rFonts w:ascii="Symbola" w:eastAsia="Symbola" w:hAnsi="Symbola"/>
+                <w:spacing w:val="-5"/>
+                <w:w w:val="105"/>
+                <w:position w:val="-4"/>
+                <w:sz w:val="18"/>
+                <w:lang w:val="en-US"/>
+              </w:rPr>
+              <w:t>eft</w:t>
+            </w:r>
+          </w:p>
+        </w:tc>
+        <w:tc>
+          <w:tcPr>
+            <w:tcW w:w="1760" w:type="dxa"/>
+          </w:tcPr>
+          <w:p>
+            <w:pPr>
+              <w:pStyle w:val="TableParagraph"/>
+              <w:spacing w:line="291" w:lineRule="exact"/>
+              <w:ind w:left="0" w:right="87"/>
+              <w:rPr>
+                <w:sz w:val="26"/>
+                <w:lang w:val="en-US"/>
+              </w:rPr>
+            </w:pPr>
+            <w:r>
+              <w:rPr>
+                <w:spacing w:val="-2"/>
+                <w:sz w:val="26"/>
+                <w:lang w:val="en-US"/>
+              </w:rPr>
+              <w:t>m/s</w:t>
+            </w:r>
+          </w:p>
+        </w:tc>
+      </w:tr>
+      <w:tr>
+        <w:trPr>
+          <w:trHeight w:val="371"/>
+        </w:trPr>
+        <w:tc>
+          <w:tcPr>
+            <w:tcW w:w="2427" w:type="dxa"/>
+          </w:tcPr>
+          <w:p>
+            <w:pPr>
+              <w:pStyle w:val="TableParagraph"/>
+              <w:spacing w:line="291" w:lineRule="exact"/>
+              <w:ind w:left="1" w:right="84"/>
+              <w:rPr>
+                <w:sz w:val="26"/>
+              </w:rPr>
+            </w:pPr>
+            <w:r>
+              <w:rPr>
+                <w:sz w:val="26"/>
+              </w:rPr>
+              <w:t>Tín</w:t>
+            </w:r>
+            <w:r>
+              <w:rPr>
+                <w:spacing w:val="-5"/>
+                <w:sz w:val="26"/>
+              </w:rPr>
+              <w:t xml:space="preserve"> </w:t>
+            </w:r>
+            <w:r>
+              <w:rPr>
+                <w:sz w:val="26"/>
+              </w:rPr>
+              <w:t>hiệu</w:t>
+            </w:r>
+            <w:r>
+              <w:rPr>
+                <w:spacing w:val="-4"/>
+                <w:sz w:val="26"/>
+              </w:rPr>
+              <w:t xml:space="preserve"> </w:t>
+            </w:r>
+            <w:r>
+              <w:rPr>
+                <w:sz w:val="26"/>
+              </w:rPr>
+              <w:t>hồi</w:t>
+            </w:r>
+            <w:r>
+              <w:rPr>
+                <w:spacing w:val="-5"/>
+                <w:sz w:val="26"/>
+              </w:rPr>
+              <w:t xml:space="preserve"> </w:t>
+            </w:r>
+            <w:r>
+              <w:rPr>
+                <w:spacing w:val="-4"/>
+                <w:sz w:val="26"/>
+              </w:rPr>
+              <w:t>tiếp</w:t>
+            </w:r>
+          </w:p>
+        </w:tc>
+        <w:tc>
+          <w:tcPr>
+            <w:tcW w:w="1685" w:type="dxa"/>
+          </w:tcPr>
+          <w:p>
+            <w:pPr>
+              <w:pStyle w:val="TableParagraph"/>
+              <w:spacing w:before="6"/>
+              <w:ind w:left="0" w:right="82"/>
+              <w:rPr>
+                <w:rFonts w:ascii="Symbola" w:eastAsia="Symbola"/>
+                <w:sz w:val="26"/>
+              </w:rPr>
+            </w:pPr>
+            <w:r>
+              <w:rPr>
+                <w:rFonts w:ascii="Symbola" w:eastAsia="Symbola"/>
+                <w:spacing w:val="-4"/>
+                <w:w w:val="115"/>
+                <w:sz w:val="26"/>
+              </w:rPr>
+              <w:t>𝑣(𝑡)</w:t>
+            </w:r>
+          </w:p>
+        </w:tc>
+        <w:tc>
+          <w:tcPr>
+            <w:tcW w:w="2456" w:type="dxa"/>
+          </w:tcPr>
+          <w:p>
+            <w:pPr>
+              <w:pStyle w:val="TableParagraph"/>
+              <w:spacing w:line="352" w:lineRule="exact"/>
+              <w:ind w:left="1" w:right="100"/>
+              <w:rPr>
+                <w:rFonts w:ascii="Symbola" w:eastAsia="Symbola" w:hAnsi="Symbola"/>
+                <w:sz w:val="18"/>
+                <w:lang w:val="en-US"/>
+              </w:rPr>
+            </w:pPr>
+            <w:r>
+              <w:rPr>
+                <w:rFonts w:ascii="Symbola" w:eastAsia="Symbola" w:hAnsi="Symbola"/>
+                <w:sz w:val="26"/>
+              </w:rPr>
+              <w:t>𝑣̅</w:t>
+            </w:r>
+            <w:r>
+              <w:rPr>
+                <w:rFonts w:ascii="Symbola" w:eastAsia="Symbola" w:hAnsi="Symbola"/>
+                <w:position w:val="-4"/>
+                <w:sz w:val="18"/>
+                <w:lang w:val="en-US"/>
+              </w:rPr>
+              <w:t>right</w:t>
+            </w:r>
+            <w:r>
+              <w:rPr>
+                <w:rFonts w:ascii="Symbola" w:eastAsia="Symbola" w:hAnsi="Symbola"/>
+                <w:spacing w:val="40"/>
+                <w:position w:val="-4"/>
+                <w:sz w:val="18"/>
+              </w:rPr>
+              <w:t xml:space="preserve"> </w:t>
+            </w:r>
+            <w:r>
+              <w:rPr>
+                <w:sz w:val="26"/>
+              </w:rPr>
+              <w:t>hoặc</w:t>
+            </w:r>
+            <w:r>
+              <w:rPr>
+                <w:spacing w:val="7"/>
+                <w:sz w:val="26"/>
+              </w:rPr>
+              <w:t xml:space="preserve"> </w:t>
+            </w:r>
+            <w:r>
+              <w:rPr>
+                <w:rFonts w:ascii="Symbola" w:eastAsia="Symbola" w:hAnsi="Symbola"/>
+                <w:spacing w:val="-5"/>
+                <w:sz w:val="26"/>
+              </w:rPr>
+              <w:t>𝑣̅</w:t>
+            </w:r>
+            <w:r>
+              <w:rPr>
+                <w:rFonts w:ascii="Symbola" w:eastAsia="Symbola" w:hAnsi="Symbola"/>
+                <w:spacing w:val="-5"/>
+                <w:position w:val="-4"/>
+                <w:sz w:val="18"/>
+                <w:lang w:val="en-US"/>
+              </w:rPr>
+              <w:t>left</w:t>
+            </w:r>
+          </w:p>
+        </w:tc>
+        <w:tc>
+          <w:tcPr>
+            <w:tcW w:w="1760" w:type="dxa"/>
+          </w:tcPr>
+          <w:p>
+            <w:pPr>
+              <w:pStyle w:val="TableParagraph"/>
+              <w:spacing w:line="291" w:lineRule="exact"/>
+              <w:ind w:left="0" w:right="87"/>
+              <w:rPr>
+                <w:sz w:val="26"/>
+                <w:lang w:val="en-US"/>
+              </w:rPr>
+            </w:pPr>
+            <w:r>
+              <w:rPr>
+                <w:spacing w:val="-2"/>
+                <w:sz w:val="26"/>
+                <w:lang w:val="en-US"/>
+              </w:rPr>
+              <w:t>m/s</w:t>
+            </w:r>
+          </w:p>
+        </w:tc>
+      </w:tr>
+      <w:tr>
+        <w:trPr>
+          <w:trHeight w:val="597"/>
+        </w:trPr>
+        <w:tc>
+          <w:tcPr>
+            <w:tcW w:w="2427" w:type="dxa"/>
+          </w:tcPr>
+          <w:p>
+            <w:pPr>
+              <w:pStyle w:val="TableParagraph"/>
+              <w:spacing w:line="291" w:lineRule="exact"/>
+              <w:ind w:left="1" w:right="84"/>
+              <w:rPr>
+                <w:sz w:val="26"/>
+              </w:rPr>
+            </w:pPr>
+            <w:r>
+              <w:rPr>
+                <w:sz w:val="26"/>
+              </w:rPr>
+              <w:t>Tín</w:t>
+            </w:r>
+            <w:r>
+              <w:rPr>
+                <w:spacing w:val="-5"/>
+                <w:sz w:val="26"/>
+              </w:rPr>
+              <w:t xml:space="preserve"> </w:t>
+            </w:r>
+            <w:r>
+              <w:rPr>
+                <w:sz w:val="26"/>
+              </w:rPr>
+              <w:t>hiệu</w:t>
+            </w:r>
+            <w:r>
+              <w:rPr>
+                <w:spacing w:val="-5"/>
+                <w:sz w:val="26"/>
+              </w:rPr>
+              <w:t xml:space="preserve"> </w:t>
+            </w:r>
+            <w:r>
+              <w:rPr>
+                <w:sz w:val="26"/>
+              </w:rPr>
+              <w:t>điều</w:t>
+            </w:r>
+            <w:r>
+              <w:rPr>
+                <w:spacing w:val="-5"/>
+                <w:sz w:val="26"/>
+              </w:rPr>
+              <w:t xml:space="preserve"> </w:t>
+            </w:r>
+            <w:r>
+              <w:rPr>
+                <w:spacing w:val="-2"/>
+                <w:sz w:val="26"/>
+              </w:rPr>
+              <w:t>khiển</w:t>
+            </w:r>
+          </w:p>
+        </w:tc>
+        <w:tc>
+          <w:tcPr>
+            <w:tcW w:w="1685" w:type="dxa"/>
+          </w:tcPr>
+          <w:p>
+            <w:pPr>
+              <w:pStyle w:val="TableParagraph"/>
+              <w:spacing w:line="336" w:lineRule="exact"/>
+              <w:ind w:left="0" w:right="82"/>
+              <w:rPr>
+                <w:rFonts w:ascii="Symbola" w:eastAsia="Symbola"/>
+                <w:sz w:val="26"/>
+              </w:rPr>
+            </w:pPr>
+            <w:r>
+              <w:rPr>
+                <w:rFonts w:ascii="Symbola" w:eastAsia="Symbola"/>
+                <w:spacing w:val="-4"/>
+                <w:w w:val="115"/>
+                <w:sz w:val="26"/>
+              </w:rPr>
+              <w:t>𝑢</w:t>
+            </w:r>
+            <w:r>
+              <w:rPr>
+                <w:rFonts w:ascii="Symbola" w:eastAsia="Symbola"/>
+                <w:spacing w:val="-4"/>
+                <w:w w:val="115"/>
+                <w:position w:val="1"/>
+                <w:sz w:val="26"/>
+              </w:rPr>
+              <w:t>(</w:t>
+            </w:r>
+            <w:r>
+              <w:rPr>
+                <w:rFonts w:ascii="Symbola" w:eastAsia="Symbola"/>
+                <w:spacing w:val="-4"/>
+                <w:w w:val="115"/>
+                <w:sz w:val="26"/>
+              </w:rPr>
+              <w:t>𝑡</w:t>
+            </w:r>
+            <w:r>
+              <w:rPr>
+                <w:rFonts w:ascii="Symbola" w:eastAsia="Symbola"/>
+                <w:spacing w:val="-4"/>
+                <w:w w:val="115"/>
+                <w:position w:val="1"/>
+                <w:sz w:val="26"/>
+              </w:rPr>
+              <w:t>)</w:t>
+            </w:r>
+          </w:p>
+        </w:tc>
+        <w:tc>
+          <w:tcPr>
+            <w:tcW w:w="2456" w:type="dxa"/>
+          </w:tcPr>
+          <w:p>
+            <w:pPr>
+              <w:pStyle w:val="TableParagraph"/>
+              <w:spacing w:line="291" w:lineRule="exact"/>
+              <w:ind w:left="13" w:right="100"/>
+              <w:rPr>
+                <w:sz w:val="26"/>
+              </w:rPr>
+            </w:pPr>
+            <w:r>
+              <w:rPr>
+                <w:sz w:val="26"/>
+              </w:rPr>
+              <w:t>Chu</w:t>
+            </w:r>
+            <w:r>
+              <w:rPr>
+                <w:spacing w:val="-4"/>
+                <w:sz w:val="26"/>
+              </w:rPr>
+              <w:t xml:space="preserve"> </w:t>
+            </w:r>
+            <w:r>
+              <w:rPr>
+                <w:sz w:val="26"/>
+              </w:rPr>
+              <w:t>kỳ</w:t>
+            </w:r>
+            <w:r>
+              <w:rPr>
+                <w:spacing w:val="-7"/>
+                <w:sz w:val="26"/>
+              </w:rPr>
+              <w:t xml:space="preserve"> </w:t>
+            </w:r>
+            <w:r>
+              <w:rPr>
+                <w:sz w:val="26"/>
+              </w:rPr>
+              <w:t>điều</w:t>
+            </w:r>
+            <w:r>
+              <w:rPr>
+                <w:spacing w:val="-4"/>
+                <w:sz w:val="26"/>
+              </w:rPr>
+              <w:t xml:space="preserve"> </w:t>
+            </w:r>
+            <w:r>
+              <w:rPr>
+                <w:spacing w:val="-2"/>
+                <w:sz w:val="26"/>
+              </w:rPr>
+              <w:t>khiển</w:t>
+            </w:r>
+          </w:p>
+          <w:p>
+            <w:pPr>
+              <w:pStyle w:val="TableParagraph"/>
+              <w:spacing w:line="287" w:lineRule="exact"/>
+              <w:ind w:left="13" w:right="100"/>
+              <w:rPr>
+                <w:sz w:val="26"/>
+              </w:rPr>
+            </w:pPr>
+            <w:r>
+              <w:rPr>
+                <w:sz w:val="26"/>
+              </w:rPr>
+              <w:t>xung</w:t>
+            </w:r>
+            <w:r>
+              <w:rPr>
+                <w:spacing w:val="-7"/>
+                <w:sz w:val="26"/>
+              </w:rPr>
+              <w:t xml:space="preserve"> </w:t>
+            </w:r>
+            <w:r>
+              <w:rPr>
+                <w:spacing w:val="-5"/>
+                <w:sz w:val="26"/>
+              </w:rPr>
+              <w:t>PWM</w:t>
+            </w:r>
+          </w:p>
+        </w:tc>
+        <w:tc>
+          <w:tcPr>
+            <w:tcW w:w="1760" w:type="dxa"/>
+          </w:tcPr>
+          <w:p>
+            <w:pPr>
+              <w:pStyle w:val="TableParagraph"/>
+              <w:keepNext/>
+              <w:spacing w:line="291" w:lineRule="exact"/>
+              <w:ind w:left="5" w:right="87"/>
+              <w:rPr>
+                <w:sz w:val="26"/>
+              </w:rPr>
+            </w:pPr>
+            <w:r>
+              <w:rPr>
+                <w:spacing w:val="-10"/>
+                <w:sz w:val="26"/>
+              </w:rPr>
+              <w:t>%</w:t>
+            </w:r>
+          </w:p>
+        </w:tc>
+      </w:tr>
+    </w:tbl>
+    <w:p>
+      <w:pPr>
+        <w:pStyle w:val="Caption"/>
+        <w:jc w:val="center"/>
+      </w:pPr>
+      <w:r>
+        <w:t xml:space="preserve">Bảng </w:t>
+      </w:r>
+      <w:fldSimple w:instr=" SEQ Bảng \* ARABIC ">
+        <w:r>
+          <w:rPr>
+            <w:noProof/>
+          </w:rPr>
+          <w:t>1</w:t>
+        </w:r>
+      </w:fldSimple>
+      <w:r>
+        <w:t>. Bảng thông tín tín hiệu bộ điều khiển PID</w:t>
+      </w:r>
+    </w:p>
+    <w:p>
+      <w:pPr>
+        <w:keepNext/>
+        <w:jc w:val="center"/>
+      </w:pPr>
+      <w:r>
+        <w:drawing>
+          <wp:inline distT="0" distB="0" distL="0" distR="0" wp14:anchorId="071B3AB2" wp14:editId="316D6F4B">
+            <wp:extent cx="4844690" cy="2861187"/>
+            <wp:effectExtent l="0" t="0" r="0" b="0"/>
+            <wp:docPr id="46" name="Picture 46"/>
+            <wp:cNvGraphicFramePr>
+              <a:graphicFrameLocks xmlns:a="http://schemas.openxmlformats.org/drawingml/2006/main" noChangeAspect="1"/>
+            </wp:cNvGraphicFramePr>
+            <a:graphic xmlns:a="http://schemas.openxmlformats.org/drawingml/2006/main">
+              <a:graphicData uri="http://schemas.openxmlformats.org/drawingml/2006/picture">
+                <pic:pic xmlns:pic="http://schemas.openxmlformats.org/drawingml/2006/picture">
+                  <pic:nvPicPr>
+                    <pic:cNvPr id="1" name=""/>
+                    <pic:cNvPicPr/>
+                  </pic:nvPicPr>
+                  <pic:blipFill>
+                    <a:blip r:embed="rId46"/>
+                    <a:stretch>
+                      <a:fillRect/>
+                    </a:stretch>
+                  </pic:blipFill>
+                  <pic:spPr>
+                    <a:xfrm>
+                      <a:off x="0" y="0"/>
+                      <a:ext cx="4877084" cy="2880318"/>
+                    </a:xfrm>
+                    <a:prstGeom prst="rect">
+                      <a:avLst/>
+                    </a:prstGeom>
+                  </pic:spPr>
+                </pic:pic>
+              </a:graphicData>
+            </a:graphic>
+          </wp:inline>
+        </w:drawing>
+      </w:r>
+    </w:p>
+    <w:p>
+      <w:pPr>
+        <w:pStyle w:val="Caption"/>
+        <w:jc w:val="center"/>
+      </w:pPr>
+      <w:r>
+        <w:t xml:space="preserve">Hình </w:t>
+      </w:r>
+      <w:fldSimple w:instr=" SEQ Hình \* ARABIC ">
+        <w:r>
+          <w:rPr>
+            <w:noProof/>
+          </w:rPr>
+          <w:t>34</w:t>
+        </w:r>
+      </w:fldSimple>
+      <w:r>
+        <w:t>. Sơ đồ khối điều khiển vận tốc 4 bánh xe</w:t>
+      </w:r>
+    </w:p>
+    <w:p>
+      <w:r>
+        <w:t>Ta có số xung khi quay một vòng của mỗi kênh encoder là 11x30 = 330 xung khi đọc encoder ở mode x4 thì encoder sẽ xuất được 1320 xung/vòng.</w:t>
+      </w:r>
+    </w:p>
+    <w:p>
+      <w:r>
+        <w:lastRenderedPageBreak/>
+        <w:t>Giả sử chu kì đọc encoder là T</w:t>
+      </w:r>
+      <w:r>
+        <w:t>enc</w:t>
+      </w:r>
+      <w:r>
+        <w:t>(s)</w:t>
+      </w:r>
+      <w:r>
+        <w:t>,</w:t>
+      </w:r>
+      <w:r>
+        <w:t xml:space="preserve"> số xung đọc được trong lần lấy mẫu là </w:t>
+      </w:r>
+      <w:r>
+        <w:t>p</w:t>
+      </w:r>
+      <w:r>
+        <w:t>(xung/T</w:t>
+      </w:r>
+      <w:r>
+        <w:t>enc</w:t>
+      </w:r>
+      <w:r>
+        <w:t>)</w:t>
+      </w:r>
+      <w:r>
+        <w:t xml:space="preserve"> và bán kính của bánh xe là R</w:t>
+      </w:r>
+      <w:r>
+        <w:t>(m)</w:t>
+      </w:r>
+      <w:r>
+        <w:t xml:space="preserve"> </w:t>
+      </w:r>
+      <w:r>
+        <w:t>ta được công thức tính vận tốc của bánh xe</w:t>
+      </w:r>
+      <w:r>
+        <w:t xml:space="preserve"> v(m/s)</w:t>
+      </w:r>
+      <w:r>
+        <w:t xml:space="preserve"> như sau:</w:t>
+      </w:r>
+    </w:p>
+    <w:p>
+      <w:pPr>
+        <w:jc w:val="center"/>
+      </w:pPr>
+      <w:r>
+        <w:rPr>
+          <w:position w:val="-30"/>
+        </w:rPr>
+        <w:object w:dxaOrig="1760" w:dyaOrig="680" w14:anchorId="7B2CC91F">
+          <v:shape id="_x0000_i1042" type="#_x0000_t75" style="width:113.25pt;height:43.85pt" o:ole="">
+            <v:imagedata r:id="rId47" o:title=""/>
+          </v:shape>
+          <o:OLEObject Type="Embed" ProgID="Equation.DSMT4" ShapeID="_x0000_i1042" DrawAspect="Content" ObjectID="_1765527966" r:id="rId48"/>
+        </w:object>
+      </w:r>
+    </w:p>
+    <w:p>
+      <w:r>
+        <w:t>Tốc độ di chuyển trung bình của robot khoảng 20cm/s</w:t>
+      </w:r>
+      <w:r>
+        <w:t xml:space="preserve"> và bán kính bánh xe là 6.25cm, vì vậy nhóm lựa chọn chu kì đọc encoder là Tenc = 100 ms để trong một chu kì lấy mẫu thì số xung đọc được khoảng 67 xung, nhờ đó gai nhiễu của encoder sẽ không làm thay đổi quá lớn giá trị vận tốc của motor khi tính toán</w:t>
+      </w:r>
+      <w:r>
+        <w:t>.</w:t>
+      </w:r>
+    </w:p>
+    <w:p>
+      <w:r>
+        <w:t xml:space="preserve">Dựa vào </w:t>
+      </w:r>
+      <w:r>
+        <w:t>sự ảnh hưởng của các thông số lên bộ điều khiển ta có các bước tinh chỉnh thông số như sau:</w:t>
+      </w:r>
+    </w:p>
+    <w:p>
+      <w:r>
         <w:tab/>
-      </w:r>
-      <w:r>
-        <w:rPr>
-          <w:b/>
-          <w:bCs/>
-          <w:lang w:val="en-US"/>
-        </w:rPr>
-        <w:t>3.5.</w:t>
-      </w:r>
-      <w:r>
-        <w:rPr>
-          <w:b/>
-          <w:bCs/>
-          <w:lang w:val="en-US"/>
-        </w:rPr>
-        <w:t>2</w:t>
-      </w:r>
-      <w:r>
-        <w:rPr>
-          <w:b/>
-          <w:bCs/>
-          <w:lang w:val="en-US"/>
-        </w:rPr>
-        <w:t xml:space="preserve">. Đọc adc và </w:t>
-      </w:r>
-      <w:r>
-        <w:rPr>
-          <w:b/>
-          <w:bCs/>
-          <w:lang w:val="en-US"/>
-        </w:rPr>
-        <w:t>xây dựng module sheduler</w:t>
+        <w:t>Bước 1: Đặt Ki, Kd ban đầu bằng 0. Tăng Kp đến khi POT đạt 10%.</w:t>
+      </w:r>
+    </w:p>
+    <w:p>
+      <w:r>
+        <w:tab/>
+        <w:t>Bước 2: Tăng Ki đến khi e</w:t>
+      </w:r>
+      <w:r>
+        <w:rPr>
+          <w:vertAlign w:val="subscript"/>
+        </w:rPr>
+        <w:t>xl</w:t>
+      </w:r>
+      <w:r>
+        <w:t xml:space="preserve"> = 0.</w:t>
+      </w:r>
+    </w:p>
+    <w:p>
+      <w:r>
+        <w:tab/>
+        <w:t>Bước 3: Tăng Kd đến khi POT đạt nhỏ nhất.</w:t>
+      </w:r>
+    </w:p>
+    <w:tbl>
+      <w:tblPr>
+        <w:tblW w:w="0" w:type="auto"/>
+        <w:tblInd w:w="1118" w:type="dxa"/>
+        <w:tblBorders>
+          <w:top w:val="single" w:sz="4" w:space="0" w:color="000000"/>
+          <w:left w:val="single" w:sz="4" w:space="0" w:color="000000"/>
+          <w:bottom w:val="single" w:sz="4" w:space="0" w:color="000000"/>
+          <w:right w:val="single" w:sz="4" w:space="0" w:color="000000"/>
+          <w:insideH w:val="single" w:sz="4" w:space="0" w:color="000000"/>
+          <w:insideV w:val="single" w:sz="4" w:space="0" w:color="000000"/>
+        </w:tblBorders>
+        <w:tblLayout w:type="fixed"/>
+        <w:tblCellMar>
+          <w:left w:w="0" w:type="dxa"/>
+          <w:right w:w="0" w:type="dxa"/>
+        </w:tblCellMar>
+        <w:tblLook w:val="01E0" w:firstRow="1" w:lastRow="1" w:firstColumn="1" w:lastColumn="1" w:noHBand="0" w:noVBand="0"/>
+      </w:tblPr>
+      <w:tblGrid>
+        <w:gridCol w:w="3416"/>
+        <w:gridCol w:w="1933"/>
+        <w:gridCol w:w="2910"/>
+      </w:tblGrid>
+      <w:tr>
+        <w:trPr>
+          <w:trHeight w:val="306"/>
+        </w:trPr>
+        <w:tc>
+          <w:tcPr>
+            <w:tcW w:w="3416" w:type="dxa"/>
+          </w:tcPr>
+          <w:p>
+            <w:pPr>
+              <w:pStyle w:val="TableParagraph"/>
+              <w:spacing w:line="287" w:lineRule="exact"/>
+              <w:ind w:left="3" w:right="85"/>
+              <w:rPr>
+                <w:b/>
+                <w:bCs/>
+                <w:sz w:val="26"/>
+              </w:rPr>
+            </w:pPr>
+            <w:r>
+              <w:rPr>
+                <w:b/>
+                <w:bCs/>
+                <w:sz w:val="26"/>
+              </w:rPr>
+              <w:t>Chu</w:t>
+            </w:r>
+            <w:r>
+              <w:rPr>
+                <w:b/>
+                <w:bCs/>
+                <w:spacing w:val="-5"/>
+                <w:sz w:val="26"/>
+              </w:rPr>
+              <w:t xml:space="preserve"> </w:t>
+            </w:r>
+            <w:r>
+              <w:rPr>
+                <w:b/>
+                <w:bCs/>
+                <w:sz w:val="26"/>
+              </w:rPr>
+              <w:t>kỳ</w:t>
+            </w:r>
+            <w:r>
+              <w:rPr>
+                <w:b/>
+                <w:bCs/>
+                <w:spacing w:val="-8"/>
+                <w:sz w:val="26"/>
+              </w:rPr>
+              <w:t xml:space="preserve"> </w:t>
+            </w:r>
+            <w:r>
+              <w:rPr>
+                <w:b/>
+                <w:bCs/>
+                <w:sz w:val="26"/>
+              </w:rPr>
+              <w:t>điều</w:t>
+            </w:r>
+            <w:r>
+              <w:rPr>
+                <w:b/>
+                <w:bCs/>
+                <w:spacing w:val="-4"/>
+                <w:sz w:val="26"/>
+              </w:rPr>
+              <w:t xml:space="preserve"> </w:t>
+            </w:r>
+            <w:r>
+              <w:rPr>
+                <w:b/>
+                <w:bCs/>
+                <w:sz w:val="26"/>
+              </w:rPr>
+              <w:t>khiển</w:t>
+            </w:r>
+            <w:r>
+              <w:rPr>
+                <w:b/>
+                <w:bCs/>
+                <w:spacing w:val="-3"/>
+                <w:sz w:val="26"/>
+              </w:rPr>
+              <w:t xml:space="preserve"> </w:t>
+            </w:r>
+            <w:r>
+              <w:rPr>
+                <w:b/>
+                <w:bCs/>
+                <w:spacing w:val="-5"/>
+                <w:sz w:val="26"/>
+              </w:rPr>
+              <w:t>PID</w:t>
+            </w:r>
+          </w:p>
+        </w:tc>
+        <w:tc>
+          <w:tcPr>
+            <w:tcW w:w="1933" w:type="dxa"/>
+          </w:tcPr>
+          <w:p>
+            <w:pPr>
+              <w:pStyle w:val="TableParagraph"/>
+              <w:spacing w:before="8" w:line="278" w:lineRule="exact"/>
+              <w:ind w:left="14" w:right="100"/>
+              <w:rPr>
+                <w:rFonts w:ascii="Symbola" w:eastAsia="Symbola"/>
+                <w:sz w:val="26"/>
+              </w:rPr>
+            </w:pPr>
+            <w:r>
+              <w:rPr>
+                <w:rFonts w:ascii="Symbola" w:eastAsia="Symbola"/>
+                <w:spacing w:val="-10"/>
+                <w:w w:val="95"/>
+                <w:sz w:val="26"/>
+              </w:rPr>
+              <w:t>𝑇</w:t>
+            </w:r>
+          </w:p>
+        </w:tc>
+        <w:tc>
+          <w:tcPr>
+            <w:tcW w:w="2910" w:type="dxa"/>
+          </w:tcPr>
+          <w:p>
+            <w:pPr>
+              <w:pStyle w:val="TableParagraph"/>
+              <w:spacing w:line="287" w:lineRule="exact"/>
+              <w:ind w:left="1093"/>
+              <w:jc w:val="left"/>
+              <w:rPr>
+                <w:sz w:val="26"/>
+              </w:rPr>
+            </w:pPr>
+            <w:r>
+              <w:rPr>
+                <w:sz w:val="26"/>
+                <w:lang w:val="en-US"/>
+              </w:rPr>
+              <w:t>10</w:t>
+            </w:r>
+            <w:r>
+              <w:rPr>
+                <w:sz w:val="26"/>
+              </w:rPr>
+              <w:t>0</w:t>
+            </w:r>
+            <w:r>
+              <w:rPr>
+                <w:spacing w:val="-2"/>
+                <w:sz w:val="26"/>
+              </w:rPr>
+              <w:t xml:space="preserve"> </w:t>
+            </w:r>
+            <w:r>
+              <w:rPr>
+                <w:spacing w:val="-5"/>
+                <w:sz w:val="26"/>
+              </w:rPr>
+              <w:t>ms</w:t>
+            </w:r>
+          </w:p>
+        </w:tc>
+      </w:tr>
+      <w:tr>
+        <w:trPr>
+          <w:trHeight w:val="304"/>
+        </w:trPr>
+        <w:tc>
+          <w:tcPr>
+            <w:tcW w:w="3416" w:type="dxa"/>
+          </w:tcPr>
+          <w:p>
+            <w:pPr>
+              <w:pStyle w:val="TableParagraph"/>
+              <w:spacing w:line="284" w:lineRule="exact"/>
+              <w:ind w:left="4" w:right="85"/>
+              <w:rPr>
+                <w:b/>
+                <w:bCs/>
+                <w:sz w:val="26"/>
+              </w:rPr>
+            </w:pPr>
+            <w:r>
+              <w:rPr>
+                <w:b/>
+                <w:bCs/>
+                <w:sz w:val="26"/>
+              </w:rPr>
+              <w:t>Chu</w:t>
+            </w:r>
+            <w:r>
+              <w:rPr>
+                <w:b/>
+                <w:bCs/>
+                <w:spacing w:val="-3"/>
+                <w:sz w:val="26"/>
+              </w:rPr>
+              <w:t xml:space="preserve"> </w:t>
+            </w:r>
+            <w:r>
+              <w:rPr>
+                <w:b/>
+                <w:bCs/>
+                <w:sz w:val="26"/>
+              </w:rPr>
+              <w:t>kỳ</w:t>
+            </w:r>
+            <w:r>
+              <w:rPr>
+                <w:b/>
+                <w:bCs/>
+                <w:spacing w:val="-7"/>
+                <w:sz w:val="26"/>
+              </w:rPr>
+              <w:t xml:space="preserve"> </w:t>
+            </w:r>
+            <w:r>
+              <w:rPr>
+                <w:b/>
+                <w:bCs/>
+                <w:sz w:val="26"/>
+              </w:rPr>
+              <w:t>đọc</w:t>
+            </w:r>
+            <w:r>
+              <w:rPr>
+                <w:b/>
+                <w:bCs/>
+                <w:spacing w:val="-2"/>
+                <w:sz w:val="26"/>
+              </w:rPr>
+              <w:t xml:space="preserve"> encoder</w:t>
+            </w:r>
+          </w:p>
+        </w:tc>
+        <w:tc>
+          <w:tcPr>
+            <w:tcW w:w="1933" w:type="dxa"/>
+          </w:tcPr>
+          <w:p>
+            <w:pPr>
+              <w:pStyle w:val="TableParagraph"/>
+              <w:spacing w:before="9" w:line="275" w:lineRule="exact"/>
+              <w:ind w:left="4" w:right="100"/>
+              <w:rPr>
+                <w:rFonts w:ascii="Symbola" w:eastAsia="Symbola"/>
+                <w:sz w:val="18"/>
+              </w:rPr>
+            </w:pPr>
+            <w:r>
+              <w:rPr>
+                <w:rFonts w:ascii="Symbola" w:eastAsia="Symbola"/>
+                <w:spacing w:val="-2"/>
+                <w:w w:val="110"/>
+                <w:position w:val="5"/>
+                <w:sz w:val="26"/>
+              </w:rPr>
+              <w:t>𝑇</w:t>
+            </w:r>
+            <w:r>
+              <w:rPr>
+                <w:rFonts w:ascii="Symbola" w:eastAsia="Symbola"/>
+                <w:spacing w:val="-2"/>
+                <w:w w:val="110"/>
+                <w:sz w:val="18"/>
+              </w:rPr>
+              <w:t>𝑒𝑛𝑐𝑜𝑑𝑒𝑟</w:t>
+            </w:r>
+          </w:p>
+        </w:tc>
+        <w:tc>
+          <w:tcPr>
+            <w:tcW w:w="2910" w:type="dxa"/>
+          </w:tcPr>
+          <w:p>
+            <w:pPr>
+              <w:pStyle w:val="TableParagraph"/>
+              <w:spacing w:line="284" w:lineRule="exact"/>
+              <w:ind w:left="1093"/>
+              <w:jc w:val="left"/>
+              <w:rPr>
+                <w:sz w:val="26"/>
+              </w:rPr>
+            </w:pPr>
+            <w:r>
+              <w:rPr>
+                <w:sz w:val="26"/>
+                <w:lang w:val="en-US"/>
+              </w:rPr>
+              <w:t>10</w:t>
+            </w:r>
+            <w:r>
+              <w:rPr>
+                <w:sz w:val="26"/>
+              </w:rPr>
+              <w:t>0</w:t>
+            </w:r>
+            <w:r>
+              <w:rPr>
+                <w:spacing w:val="-2"/>
+                <w:sz w:val="26"/>
+              </w:rPr>
+              <w:t xml:space="preserve"> </w:t>
+            </w:r>
+            <w:r>
+              <w:rPr>
+                <w:spacing w:val="-5"/>
+                <w:sz w:val="26"/>
+              </w:rPr>
+              <w:t>ms</w:t>
+            </w:r>
+          </w:p>
+        </w:tc>
+      </w:tr>
+      <w:tr>
+        <w:trPr>
+          <w:trHeight w:val="304"/>
+        </w:trPr>
+        <w:tc>
+          <w:tcPr>
+            <w:tcW w:w="3416" w:type="dxa"/>
+          </w:tcPr>
+          <w:p>
+            <w:pPr>
+              <w:pStyle w:val="TableParagraph"/>
+              <w:spacing w:line="284" w:lineRule="exact"/>
+              <w:ind w:left="0" w:right="85"/>
+              <w:rPr>
+                <w:b/>
+                <w:bCs/>
+                <w:sz w:val="26"/>
+              </w:rPr>
+            </w:pPr>
+            <w:r>
+              <w:rPr>
+                <w:b/>
+                <w:bCs/>
+                <w:sz w:val="26"/>
+              </w:rPr>
+              <w:t>Tần</w:t>
+            </w:r>
+            <w:r>
+              <w:rPr>
+                <w:b/>
+                <w:bCs/>
+                <w:spacing w:val="-5"/>
+                <w:sz w:val="26"/>
+              </w:rPr>
+              <w:t xml:space="preserve"> </w:t>
+            </w:r>
+            <w:r>
+              <w:rPr>
+                <w:b/>
+                <w:bCs/>
+                <w:sz w:val="26"/>
+              </w:rPr>
+              <w:t>số</w:t>
+            </w:r>
+            <w:r>
+              <w:rPr>
+                <w:b/>
+                <w:bCs/>
+                <w:spacing w:val="-5"/>
+                <w:sz w:val="26"/>
+              </w:rPr>
+              <w:t xml:space="preserve"> </w:t>
+            </w:r>
+            <w:r>
+              <w:rPr>
+                <w:b/>
+                <w:bCs/>
+                <w:sz w:val="26"/>
+              </w:rPr>
+              <w:t>xung</w:t>
+            </w:r>
+            <w:r>
+              <w:rPr>
+                <w:b/>
+                <w:bCs/>
+                <w:spacing w:val="-4"/>
+                <w:sz w:val="26"/>
+              </w:rPr>
+              <w:t xml:space="preserve"> </w:t>
+            </w:r>
+            <w:r>
+              <w:rPr>
+                <w:b/>
+                <w:bCs/>
+                <w:spacing w:val="-5"/>
+                <w:sz w:val="26"/>
+              </w:rPr>
+              <w:t>PWM</w:t>
+            </w:r>
+          </w:p>
+        </w:tc>
+        <w:tc>
+          <w:tcPr>
+            <w:tcW w:w="1933" w:type="dxa"/>
+          </w:tcPr>
+          <w:p>
+            <w:pPr>
+              <w:pStyle w:val="TableParagraph"/>
+              <w:spacing w:before="9" w:line="275" w:lineRule="exact"/>
+              <w:ind w:left="3" w:right="100"/>
+              <w:rPr>
+                <w:rFonts w:ascii="Symbola" w:eastAsia="Symbola"/>
+                <w:sz w:val="18"/>
+              </w:rPr>
+            </w:pPr>
+            <w:r>
+              <w:rPr>
+                <w:rFonts w:ascii="Symbola" w:eastAsia="Symbola"/>
+                <w:spacing w:val="-4"/>
+                <w:position w:val="5"/>
+                <w:sz w:val="26"/>
+              </w:rPr>
+              <w:t>𝑇</w:t>
+            </w:r>
+            <w:r>
+              <w:rPr>
+                <w:rFonts w:ascii="Symbola" w:eastAsia="Symbola"/>
+                <w:spacing w:val="-4"/>
+                <w:sz w:val="18"/>
+              </w:rPr>
+              <w:t>𝑃𝑊𝑀</w:t>
+            </w:r>
+          </w:p>
+        </w:tc>
+        <w:tc>
+          <w:tcPr>
+            <w:tcW w:w="2910" w:type="dxa"/>
+          </w:tcPr>
+          <w:p>
+            <w:pPr>
+              <w:pStyle w:val="TableParagraph"/>
+              <w:spacing w:line="284" w:lineRule="exact"/>
+              <w:ind w:left="1057"/>
+              <w:jc w:val="left"/>
+              <w:rPr>
+                <w:sz w:val="26"/>
+              </w:rPr>
+            </w:pPr>
+            <w:r>
+              <w:rPr>
+                <w:sz w:val="26"/>
+                <w:lang w:val="en-US"/>
+              </w:rPr>
+              <w:t>25</w:t>
+            </w:r>
+            <w:r>
+              <w:rPr>
+                <w:spacing w:val="-4"/>
+                <w:sz w:val="26"/>
+              </w:rPr>
+              <w:t xml:space="preserve"> </w:t>
+            </w:r>
+            <w:r>
+              <w:rPr>
+                <w:spacing w:val="-5"/>
+                <w:sz w:val="26"/>
+              </w:rPr>
+              <w:t>khz</w:t>
+            </w:r>
+          </w:p>
+        </w:tc>
+      </w:tr>
+      <w:tr>
+        <w:trPr>
+          <w:trHeight w:val="304"/>
+        </w:trPr>
+        <w:tc>
+          <w:tcPr>
+            <w:tcW w:w="3416" w:type="dxa"/>
+          </w:tcPr>
+          <w:p>
+            <w:pPr>
+              <w:pStyle w:val="TableParagraph"/>
+              <w:spacing w:line="284" w:lineRule="exact"/>
+              <w:ind w:left="0" w:right="85"/>
+              <w:rPr>
+                <w:b/>
+                <w:bCs/>
+                <w:sz w:val="26"/>
+                <w:lang w:val="en-US"/>
+              </w:rPr>
+            </w:pPr>
+            <w:r>
+              <w:rPr>
+                <w:b/>
+                <w:bCs/>
+                <w:sz w:val="26"/>
+                <w:lang w:val="en-US"/>
+              </w:rPr>
+              <w:t>Hệ số khâu P</w:t>
+            </w:r>
+          </w:p>
+        </w:tc>
+        <w:tc>
+          <w:tcPr>
+            <w:tcW w:w="1933" w:type="dxa"/>
+          </w:tcPr>
+          <w:p>
+            <w:pPr>
+              <w:pStyle w:val="TableParagraph"/>
+              <w:spacing w:before="9" w:line="275" w:lineRule="exact"/>
+              <w:ind w:left="3" w:right="100"/>
+              <w:rPr>
+                <w:rFonts w:ascii="Symbola" w:eastAsia="Symbola"/>
+                <w:spacing w:val="-4"/>
+                <w:position w:val="5"/>
+                <w:sz w:val="26"/>
+              </w:rPr>
+            </w:pPr>
+            <w:r>
+              <w:rPr>
+                <w:sz w:val="26"/>
+                <w:lang w:val="en-US"/>
+              </w:rPr>
+              <w:t>Kp</w:t>
+            </w:r>
+          </w:p>
+        </w:tc>
+        <w:tc>
+          <w:tcPr>
+            <w:tcW w:w="2910" w:type="dxa"/>
+          </w:tcPr>
+          <w:p>
+            <w:pPr>
+              <w:pStyle w:val="TableParagraph"/>
+              <w:spacing w:line="284" w:lineRule="exact"/>
+              <w:ind w:left="1057"/>
+              <w:jc w:val="left"/>
+              <w:rPr>
+                <w:sz w:val="26"/>
+                <w:lang w:val="en-US"/>
+              </w:rPr>
+            </w:pPr>
+            <w:r>
+              <w:rPr>
+                <w:sz w:val="26"/>
+                <w:lang w:val="en-US"/>
+              </w:rPr>
+              <w:t>0.2</w:t>
+            </w:r>
+          </w:p>
+        </w:tc>
+      </w:tr>
+      <w:tr>
+        <w:trPr>
+          <w:trHeight w:val="304"/>
+        </w:trPr>
+        <w:tc>
+          <w:tcPr>
+            <w:tcW w:w="3416" w:type="dxa"/>
+          </w:tcPr>
+          <w:p>
+            <w:pPr>
+              <w:pStyle w:val="TableParagraph"/>
+              <w:spacing w:line="284" w:lineRule="exact"/>
+              <w:ind w:left="0" w:right="85"/>
+              <w:rPr>
+                <w:b/>
+                <w:bCs/>
+                <w:sz w:val="26"/>
+                <w:lang w:val="en-US"/>
+              </w:rPr>
+            </w:pPr>
+            <w:r>
+              <w:rPr>
+                <w:b/>
+                <w:bCs/>
+                <w:sz w:val="26"/>
+                <w:lang w:val="en-US"/>
+              </w:rPr>
+              <w:t>Hệ số khâu I</w:t>
+            </w:r>
+          </w:p>
+        </w:tc>
+        <w:tc>
+          <w:tcPr>
+            <w:tcW w:w="1933" w:type="dxa"/>
+          </w:tcPr>
+          <w:p>
+            <w:pPr>
+              <w:pStyle w:val="TableParagraph"/>
+              <w:spacing w:before="9" w:line="275" w:lineRule="exact"/>
+              <w:ind w:left="3" w:right="100"/>
+              <w:rPr>
+                <w:rFonts w:ascii="Symbola" w:eastAsia="Symbola"/>
+                <w:spacing w:val="-4"/>
+                <w:position w:val="5"/>
+                <w:sz w:val="26"/>
+              </w:rPr>
+            </w:pPr>
+            <w:r>
+              <w:rPr>
+                <w:sz w:val="26"/>
+                <w:lang w:val="en-US"/>
+              </w:rPr>
+              <w:t>Ki</w:t>
+            </w:r>
+          </w:p>
+        </w:tc>
+        <w:tc>
+          <w:tcPr>
+            <w:tcW w:w="2910" w:type="dxa"/>
+          </w:tcPr>
+          <w:p>
+            <w:pPr>
+              <w:pStyle w:val="TableParagraph"/>
+              <w:spacing w:line="284" w:lineRule="exact"/>
+              <w:ind w:left="1057"/>
+              <w:jc w:val="left"/>
+              <w:rPr>
+                <w:sz w:val="26"/>
+                <w:lang w:val="en-US"/>
+              </w:rPr>
+            </w:pPr>
+            <w:r>
+              <w:rPr>
+                <w:sz w:val="26"/>
+                <w:lang w:val="en-US"/>
+              </w:rPr>
+              <w:t>0.7</w:t>
+            </w:r>
+          </w:p>
+        </w:tc>
+      </w:tr>
+      <w:tr>
+        <w:trPr>
+          <w:trHeight w:val="304"/>
+        </w:trPr>
+        <w:tc>
+          <w:tcPr>
+            <w:tcW w:w="3416" w:type="dxa"/>
+          </w:tcPr>
+          <w:p>
+            <w:pPr>
+              <w:pStyle w:val="TableParagraph"/>
+              <w:spacing w:line="284" w:lineRule="exact"/>
+              <w:ind w:left="0" w:right="85"/>
+              <w:rPr>
+                <w:b/>
+                <w:bCs/>
+                <w:sz w:val="26"/>
+                <w:lang w:val="en-US"/>
+              </w:rPr>
+            </w:pPr>
+            <w:r>
+              <w:rPr>
+                <w:b/>
+                <w:bCs/>
+                <w:sz w:val="26"/>
+                <w:lang w:val="en-US"/>
+              </w:rPr>
+              <w:t>Hệ số khâu D</w:t>
+            </w:r>
+          </w:p>
+        </w:tc>
+        <w:tc>
+          <w:tcPr>
+            <w:tcW w:w="1933" w:type="dxa"/>
+          </w:tcPr>
+          <w:p>
+            <w:pPr>
+              <w:pStyle w:val="TableParagraph"/>
+              <w:spacing w:before="9" w:line="275" w:lineRule="exact"/>
+              <w:ind w:left="3" w:right="100"/>
+              <w:rPr>
+                <w:rFonts w:ascii="Symbola" w:eastAsia="Symbola"/>
+                <w:spacing w:val="-4"/>
+                <w:position w:val="5"/>
+                <w:sz w:val="26"/>
+              </w:rPr>
+            </w:pPr>
+            <w:r>
+              <w:rPr>
+                <w:sz w:val="26"/>
+                <w:lang w:val="en-US"/>
+              </w:rPr>
+              <w:t>Kd</w:t>
+            </w:r>
+          </w:p>
+        </w:tc>
+        <w:tc>
+          <w:tcPr>
+            <w:tcW w:w="2910" w:type="dxa"/>
+          </w:tcPr>
+          <w:p>
+            <w:pPr>
+              <w:pStyle w:val="TableParagraph"/>
+              <w:keepNext/>
+              <w:spacing w:line="284" w:lineRule="exact"/>
+              <w:ind w:left="1057"/>
+              <w:jc w:val="left"/>
+              <w:rPr>
+                <w:sz w:val="26"/>
+                <w:lang w:val="en-US"/>
+              </w:rPr>
+            </w:pPr>
+            <w:r>
+              <w:rPr>
+                <w:sz w:val="26"/>
+                <w:lang w:val="en-US"/>
+              </w:rPr>
+              <w:t>0</w:t>
+            </w:r>
+          </w:p>
+        </w:tc>
+      </w:tr>
+    </w:tbl>
+    <w:p>
+      <w:pPr>
+        <w:pStyle w:val="Caption"/>
+        <w:jc w:val="center"/>
+      </w:pPr>
+      <w:r>
+        <w:t xml:space="preserve">Hình </w:t>
+      </w:r>
+      <w:fldSimple w:instr=" SEQ Hình \* ARABIC ">
+        <w:r>
+          <w:rPr>
+            <w:noProof/>
+          </w:rPr>
+          <w:t>35</w:t>
+        </w:r>
+      </w:fldSimple>
+      <w:r>
+        <w:t>. Bảng giá trị thông số điều khiển tốc độ motor</w:t>
       </w:r>
     </w:p>
     <w:p>
@@ -11494,6 +14497,548 @@
           <w:lang w:val="en-US"/>
         </w:rPr>
         <w:tab/>
+      </w:r>
+      <w:r>
+        <w:rPr>
+          <w:b/>
+          <w:bCs/>
+          <w:lang w:val="en-US"/>
+        </w:rPr>
+        <w:t>3.5.</w:t>
+      </w:r>
+      <w:r>
+        <w:rPr>
+          <w:b/>
+          <w:bCs/>
+          <w:lang w:val="en-US"/>
+        </w:rPr>
+        <w:t>2</w:t>
+      </w:r>
+      <w:r>
+        <w:rPr>
+          <w:b/>
+          <w:bCs/>
+          <w:lang w:val="en-US"/>
+        </w:rPr>
+        <w:t xml:space="preserve">. Đọc adc và </w:t>
+      </w:r>
+      <w:r>
+        <w:rPr>
+          <w:b/>
+          <w:bCs/>
+          <w:lang w:val="en-US"/>
+        </w:rPr>
+        <w:t>xây dựng module s</w:t>
+      </w:r>
+      <w:r>
+        <w:rPr>
+          <w:b/>
+          <w:bCs/>
+          <w:lang w:val="en-US"/>
+        </w:rPr>
+        <w:t>c</w:t>
+      </w:r>
+      <w:r>
+        <w:rPr>
+          <w:b/>
+          <w:bCs/>
+          <w:lang w:val="en-US"/>
+        </w:rPr>
+        <w:t>heduler</w:t>
+      </w:r>
+    </w:p>
+    <w:p>
+      <w:pPr>
+        <w:pStyle w:val="BodyText"/>
+        <w:spacing w:before="162" w:line="360" w:lineRule="auto"/>
+        <w:ind w:left="0" w:right="806"/>
+        <w:jc w:val="both"/>
+        <w:rPr>
+          <w:lang w:val="en-US"/>
+        </w:rPr>
+      </w:pPr>
+      <w:r>
+        <w:rPr>
+          <w:lang w:val="en-US"/>
+        </w:rPr>
+        <w:t>Raspberry Pico hỗ trợ đọc adc 12-bit từ 0-3.3V</w:t>
+      </w:r>
+      <w:r>
+        <w:rPr>
+          <w:lang w:val="en-US"/>
+        </w:rPr>
+        <w:t>,</w:t>
+      </w:r>
+      <w:r>
+        <w:rPr>
+          <w:lang w:val="en-US"/>
+        </w:rPr>
+        <w:t xml:space="preserve"> giá trị adc đọc được từ vi điều khiển là n,</w:t>
+      </w:r>
+      <w:r>
+        <w:rPr>
+          <w:lang w:val="en-US"/>
+        </w:rPr>
+        <w:t xml:space="preserve"> điện áp tham chiếu là Vref (V)</w:t>
+      </w:r>
+      <w:r>
+        <w:rPr>
+          <w:lang w:val="en-US"/>
+        </w:rPr>
+        <w:t>, điện áp của diode zenner là Vzenner</w:t>
+      </w:r>
+      <w:r>
+        <w:rPr>
+          <w:lang w:val="en-US"/>
+        </w:rPr>
+        <w:t>(V)</w:t>
+      </w:r>
+      <w:r>
+        <w:rPr>
+          <w:lang w:val="en-US"/>
+        </w:rPr>
+        <w:t xml:space="preserve"> và hệ số khuếch đại là K</w:t>
+      </w:r>
+      <w:r>
+        <w:rPr>
+          <w:lang w:val="en-US"/>
+        </w:rPr>
+        <w:t xml:space="preserve"> ta có công thức tính điện áp của pin như sau:</w:t>
+      </w:r>
+    </w:p>
+    <w:p>
+      <w:pPr>
+        <w:pStyle w:val="BodyText"/>
+        <w:spacing w:before="162" w:line="360" w:lineRule="auto"/>
+        <w:ind w:left="0" w:right="806"/>
+        <w:jc w:val="center"/>
+        <w:rPr>
+          <w:lang w:val="en-US"/>
+        </w:rPr>
+      </w:pPr>
+      <w:r>
+        <w:rPr>
+          <w:position w:val="-24"/>
+        </w:rPr>
+        <w:object w:dxaOrig="2060" w:dyaOrig="660" w14:anchorId="4147ABE3">
+          <v:shape id="_x0000_i1045" type="#_x0000_t75" style="width:131.55pt;height:41.9pt" o:ole="">
+            <v:imagedata r:id="rId49" o:title=""/>
+          </v:shape>
+          <o:OLEObject Type="Embed" ProgID="Equation.DSMT4" ShapeID="_x0000_i1045" DrawAspect="Content" ObjectID="_1765527967" r:id="rId50"/>
+        </w:object>
+      </w:r>
+    </w:p>
+    <w:p>
+      <w:pPr>
+        <w:pStyle w:val="BodyText"/>
+        <w:spacing w:before="162" w:line="360" w:lineRule="auto"/>
+        <w:ind w:left="0"/>
+        <w:jc w:val="both"/>
+        <w:rPr>
+          <w:lang w:val="en-US"/>
+        </w:rPr>
+      </w:pPr>
+      <w:r>
+        <w:rPr>
+          <w:lang w:val="en-US"/>
+        </w:rPr>
+        <w:lastRenderedPageBreak/>
+        <w:t>Với thiết kế mạch adc được trình bày ở mục</w:t>
+      </w:r>
+      <w:r>
+        <w:rPr>
+          <w:lang w:val="en-US"/>
+        </w:rPr>
+        <w:t xml:space="preserve"> 3.3.2 ta có bảng thông số như sau:</w:t>
+      </w:r>
+    </w:p>
+    <w:tbl>
+      <w:tblPr>
+        <w:tblW w:w="0" w:type="auto"/>
+        <w:tblInd w:w="694" w:type="dxa"/>
+        <w:tblBorders>
+          <w:top w:val="single" w:sz="4" w:space="0" w:color="000000"/>
+          <w:left w:val="single" w:sz="4" w:space="0" w:color="000000"/>
+          <w:bottom w:val="single" w:sz="4" w:space="0" w:color="000000"/>
+          <w:right w:val="single" w:sz="4" w:space="0" w:color="000000"/>
+          <w:insideH w:val="single" w:sz="4" w:space="0" w:color="000000"/>
+          <w:insideV w:val="single" w:sz="4" w:space="0" w:color="000000"/>
+        </w:tblBorders>
+        <w:tblLayout w:type="fixed"/>
+        <w:tblCellMar>
+          <w:left w:w="0" w:type="dxa"/>
+          <w:right w:w="0" w:type="dxa"/>
+        </w:tblCellMar>
+        <w:tblLook w:val="01E0" w:firstRow="1" w:lastRow="1" w:firstColumn="1" w:lastColumn="1" w:noHBand="0" w:noVBand="0"/>
+      </w:tblPr>
+      <w:tblGrid>
+        <w:gridCol w:w="3416"/>
+        <w:gridCol w:w="1933"/>
+        <w:gridCol w:w="2910"/>
+      </w:tblGrid>
+      <w:tr>
+        <w:trPr>
+          <w:trHeight w:val="306"/>
+        </w:trPr>
+        <w:tc>
+          <w:tcPr>
+            <w:tcW w:w="3416" w:type="dxa"/>
+          </w:tcPr>
+          <w:p>
+            <w:pPr>
+              <w:pStyle w:val="TableParagraph"/>
+              <w:spacing w:line="287" w:lineRule="exact"/>
+              <w:ind w:left="3" w:right="85"/>
+              <w:rPr>
+                <w:b/>
+                <w:bCs/>
+                <w:sz w:val="26"/>
+                <w:lang w:val="en-US"/>
+              </w:rPr>
+            </w:pPr>
+            <w:r>
+              <w:rPr>
+                <w:b/>
+                <w:bCs/>
+                <w:sz w:val="26"/>
+                <w:lang w:val="en-US"/>
+              </w:rPr>
+              <w:t>Điện áp tham chiếu</w:t>
+            </w:r>
+          </w:p>
+        </w:tc>
+        <w:tc>
+          <w:tcPr>
+            <w:tcW w:w="1933" w:type="dxa"/>
+          </w:tcPr>
+          <w:p>
+            <w:pPr>
+              <w:pStyle w:val="TableParagraph"/>
+              <w:spacing w:before="8" w:line="278" w:lineRule="exact"/>
+              <w:ind w:left="14" w:right="100"/>
+              <w:rPr>
+                <w:rFonts w:ascii="Symbola" w:eastAsia="Symbola"/>
+                <w:sz w:val="26"/>
+                <w:lang w:val="en-US"/>
+              </w:rPr>
+            </w:pPr>
+            <w:r>
+              <w:rPr>
+                <w:rFonts w:ascii="Symbola" w:eastAsia="Symbola"/>
+                <w:spacing w:val="-10"/>
+                <w:w w:val="95"/>
+                <w:sz w:val="26"/>
+                <w:lang w:val="en-US"/>
+              </w:rPr>
+              <w:t>Vref</w:t>
+            </w:r>
+          </w:p>
+        </w:tc>
+        <w:tc>
+          <w:tcPr>
+            <w:tcW w:w="2910" w:type="dxa"/>
+          </w:tcPr>
+          <w:p>
+            <w:pPr>
+              <w:pStyle w:val="TableParagraph"/>
+              <w:spacing w:line="287" w:lineRule="exact"/>
+              <w:ind w:left="1093"/>
+              <w:jc w:val="left"/>
+              <w:rPr>
+                <w:sz w:val="26"/>
+              </w:rPr>
+            </w:pPr>
+            <w:r>
+              <w:rPr>
+                <w:sz w:val="26"/>
+                <w:lang w:val="en-US"/>
+              </w:rPr>
+              <w:t>3.27 V</w:t>
+            </w:r>
+          </w:p>
+        </w:tc>
+      </w:tr>
+      <w:tr>
+        <w:trPr>
+          <w:trHeight w:val="304"/>
+        </w:trPr>
+        <w:tc>
+          <w:tcPr>
+            <w:tcW w:w="3416" w:type="dxa"/>
+          </w:tcPr>
+          <w:p>
+            <w:pPr>
+              <w:pStyle w:val="TableParagraph"/>
+              <w:spacing w:line="284" w:lineRule="exact"/>
+              <w:ind w:left="4" w:right="85"/>
+              <w:rPr>
+                <w:b/>
+                <w:bCs/>
+                <w:sz w:val="26"/>
+                <w:lang w:val="en-US"/>
+              </w:rPr>
+            </w:pPr>
+            <w:r>
+              <w:rPr>
+                <w:b/>
+                <w:bCs/>
+                <w:sz w:val="26"/>
+                <w:lang w:val="en-US"/>
+              </w:rPr>
+              <w:t>Hệ số khuếch đại</w:t>
+            </w:r>
+          </w:p>
+        </w:tc>
+        <w:tc>
+          <w:tcPr>
+            <w:tcW w:w="1933" w:type="dxa"/>
+          </w:tcPr>
+          <w:p>
+            <w:pPr>
+              <w:pStyle w:val="TableParagraph"/>
+              <w:spacing w:before="9" w:line="275" w:lineRule="exact"/>
+              <w:ind w:left="4" w:right="100"/>
+              <w:rPr>
+                <w:rFonts w:ascii="Symbola" w:eastAsia="Symbola"/>
+                <w:sz w:val="18"/>
+                <w:lang w:val="en-US"/>
+              </w:rPr>
+            </w:pPr>
+            <w:r>
+              <w:rPr>
+                <w:rFonts w:ascii="Symbola" w:eastAsia="Symbola"/>
+                <w:spacing w:val="-2"/>
+                <w:w w:val="110"/>
+                <w:position w:val="5"/>
+                <w:sz w:val="26"/>
+                <w:lang w:val="en-US"/>
+              </w:rPr>
+              <w:t>K</w:t>
+            </w:r>
+          </w:p>
+        </w:tc>
+        <w:tc>
+          <w:tcPr>
+            <w:tcW w:w="2910" w:type="dxa"/>
+          </w:tcPr>
+          <w:p>
+            <w:pPr>
+              <w:pStyle w:val="TableParagraph"/>
+              <w:spacing w:line="284" w:lineRule="exact"/>
+              <w:ind w:left="1093"/>
+              <w:jc w:val="left"/>
+              <w:rPr>
+                <w:sz w:val="26"/>
+              </w:rPr>
+            </w:pPr>
+            <w:r>
+              <w:rPr>
+                <w:sz w:val="26"/>
+                <w:lang w:val="en-US"/>
+              </w:rPr>
+              <w:t>2</w:t>
+            </w:r>
+          </w:p>
+        </w:tc>
+      </w:tr>
+      <w:tr>
+        <w:trPr>
+          <w:trHeight w:val="304"/>
+        </w:trPr>
+        <w:tc>
+          <w:tcPr>
+            <w:tcW w:w="3416" w:type="dxa"/>
+          </w:tcPr>
+          <w:p>
+            <w:pPr>
+              <w:pStyle w:val="TableParagraph"/>
+              <w:spacing w:line="284" w:lineRule="exact"/>
+              <w:ind w:left="0" w:right="85"/>
+              <w:rPr>
+                <w:b/>
+                <w:bCs/>
+                <w:sz w:val="26"/>
+                <w:lang w:val="en-US"/>
+              </w:rPr>
+            </w:pPr>
+            <w:r>
+              <w:rPr>
+                <w:b/>
+                <w:bCs/>
+                <w:sz w:val="26"/>
+                <w:lang w:val="en-US"/>
+              </w:rPr>
+              <w:t>Điện áp diode Zenner</w:t>
+            </w:r>
+          </w:p>
+        </w:tc>
+        <w:tc>
+          <w:tcPr>
+            <w:tcW w:w="1933" w:type="dxa"/>
+          </w:tcPr>
+          <w:p>
+            <w:pPr>
+              <w:pStyle w:val="TableParagraph"/>
+              <w:spacing w:before="9" w:line="275" w:lineRule="exact"/>
+              <w:ind w:left="3" w:right="100"/>
+              <w:rPr>
+                <w:rFonts w:ascii="Symbola" w:eastAsia="Symbola"/>
+                <w:sz w:val="18"/>
+                <w:lang w:val="en-US"/>
+              </w:rPr>
+            </w:pPr>
+            <w:r>
+              <w:rPr>
+                <w:rFonts w:ascii="Symbola" w:eastAsia="Symbola"/>
+                <w:spacing w:val="-4"/>
+                <w:position w:val="5"/>
+                <w:sz w:val="26"/>
+                <w:lang w:val="en-US"/>
+              </w:rPr>
+              <w:t>Vzenner</w:t>
+            </w:r>
+          </w:p>
+        </w:tc>
+        <w:tc>
+          <w:tcPr>
+            <w:tcW w:w="2910" w:type="dxa"/>
+          </w:tcPr>
+          <w:p>
+            <w:pPr>
+              <w:pStyle w:val="TableParagraph"/>
+              <w:keepNext/>
+              <w:spacing w:line="284" w:lineRule="exact"/>
+              <w:ind w:left="1057"/>
+              <w:jc w:val="left"/>
+              <w:rPr>
+                <w:sz w:val="26"/>
+              </w:rPr>
+            </w:pPr>
+            <w:r>
+              <w:rPr>
+                <w:sz w:val="26"/>
+                <w:lang w:val="en-US"/>
+              </w:rPr>
+              <w:t>11.8 V</w:t>
+            </w:r>
+          </w:p>
+        </w:tc>
+      </w:tr>
+    </w:tbl>
+    <w:p>
+      <w:pPr>
+        <w:pStyle w:val="Caption"/>
+        <w:jc w:val="center"/>
+      </w:pPr>
+      <w:r>
+        <w:t xml:space="preserve">Bảng </w:t>
+      </w:r>
+      <w:fldSimple w:instr=" SEQ Bảng \* ARABIC ">
+        <w:r>
+          <w:rPr>
+            <w:noProof/>
+          </w:rPr>
+          <w:t>2</w:t>
+        </w:r>
+      </w:fldSimple>
+      <w:r>
+        <w:t xml:space="preserve">. Bảng giá trị thông số </w:t>
+      </w:r>
+      <w:r>
+        <w:t>tính điện áp của pin</w:t>
+      </w:r>
+    </w:p>
+    <w:p>
+      <w:r>
+        <w:t xml:space="preserve">Module scheduler là module để các function đăng kí sự kiện thực hiện với chu kì T. Cấu trúc của scheduler gồm </w:t>
+      </w:r>
+      <w:r>
+        <w:t>pointer function, chu kì thực hiện sự kiện và các thông số của sự kiện được khai báo như sau:</w:t>
+      </w:r>
+    </w:p>
+    <w:p>
+      <w:pPr>
+        <w:keepNext/>
+        <w:jc w:val="center"/>
+      </w:pPr>
+      <w:r>
+        <w:drawing>
+          <wp:inline distT="0" distB="0" distL="0" distR="0" wp14:anchorId="64391FCD" wp14:editId="7E85E32B">
+            <wp:extent cx="4086795" cy="1648055"/>
+            <wp:effectExtent l="0" t="0" r="9525" b="9525"/>
+            <wp:docPr id="47" name="Picture 47"/>
+            <wp:cNvGraphicFramePr>
+              <a:graphicFrameLocks xmlns:a="http://schemas.openxmlformats.org/drawingml/2006/main" noChangeAspect="1"/>
+            </wp:cNvGraphicFramePr>
+            <a:graphic xmlns:a="http://schemas.openxmlformats.org/drawingml/2006/main">
+              <a:graphicData uri="http://schemas.openxmlformats.org/drawingml/2006/picture">
+                <pic:pic xmlns:pic="http://schemas.openxmlformats.org/drawingml/2006/picture">
+                  <pic:nvPicPr>
+                    <pic:cNvPr id="1" name=""/>
+                    <pic:cNvPicPr/>
+                  </pic:nvPicPr>
+                  <pic:blipFill>
+                    <a:blip r:embed="rId51"/>
+                    <a:stretch>
+                      <a:fillRect/>
+                    </a:stretch>
+                  </pic:blipFill>
+                  <pic:spPr>
+                    <a:xfrm>
+                      <a:off x="0" y="0"/>
+                      <a:ext cx="4086795" cy="1648055"/>
+                    </a:xfrm>
+                    <a:prstGeom prst="rect">
+                      <a:avLst/>
+                    </a:prstGeom>
+                  </pic:spPr>
+                </pic:pic>
+              </a:graphicData>
+            </a:graphic>
+          </wp:inline>
+        </w:drawing>
+      </w:r>
+    </w:p>
+    <w:p>
+      <w:pPr>
+        <w:pStyle w:val="Caption"/>
+        <w:jc w:val="center"/>
+      </w:pPr>
+      <w:r>
+        <w:t xml:space="preserve">Bảng </w:t>
+      </w:r>
+      <w:fldSimple w:instr=" SEQ Bảng \* ARABIC ">
+        <w:r>
+          <w:rPr>
+            <w:noProof/>
+          </w:rPr>
+          <w:t>3</w:t>
+        </w:r>
+      </w:fldSimple>
+      <w:r>
+        <w:t>. Struct của module scheduler</w:t>
+      </w:r>
+    </w:p>
+    <w:p>
+      <w:pPr>
+        <w:pStyle w:val="BodyText"/>
+        <w:spacing w:before="162" w:line="360" w:lineRule="auto"/>
+        <w:ind w:left="0" w:right="806"/>
+        <w:jc w:val="both"/>
+        <w:outlineLvl w:val="2"/>
+        <w:rPr>
+          <w:b/>
+          <w:bCs/>
+          <w:lang w:val="en-US"/>
+        </w:rPr>
+      </w:pPr>
+      <w:r>
+        <w:rPr>
+          <w:b/>
+          <w:bCs/>
+          <w:lang w:val="en-US"/>
+        </w:rPr>
+        <w:tab/>
         <w:t>3.5.3. Giao tiếp uROS</w:t>
       </w:r>
     </w:p>
@@ -11676,7 +15221,6 @@
           <w:bCs/>
           <w:lang w:val="en-US"/>
         </w:rPr>
-        <w:lastRenderedPageBreak/>
         <w:t>4.3. Kết quả đọc adc</w:t>
       </w:r>
     </w:p>
@@ -11747,6 +15291,7 @@
           <w:bCs/>
           <w:lang w:val="en-US"/>
         </w:rPr>
+        <w:lastRenderedPageBreak/>
         <w:t>5.2. Hướng phát triển</w:t>
       </w:r>
     </w:p>
@@ -11821,6 +15366,9 @@
         </w:rPr>
       </w:pPr>
       <w:r>
+        <w:rPr>
+          <w:noProof/>
+        </w:rPr>
         <w:drawing>
           <wp:anchor distT="0" distB="0" distL="114300" distR="114300" simplePos="0" relativeHeight="251664384" behindDoc="0" locked="0" layoutInCell="1" allowOverlap="1" wp14:anchorId="26E4D137" wp14:editId="5C624449">
             <wp:simplePos x="0" y="0"/>
@@ -11986,24 +15534,14 @@
                             <w:r>
                               <w:t xml:space="preserve">Hình </w:t>
                             </w:r>
-                            <w:r>
-                              <w:fldChar w:fldCharType="begin"/>
-                            </w:r>
-                            <w:r>
-                              <w:instrText xml:space="preserve"> SEQ Hình \* ARABIC </w:instrText>
-                            </w:r>
-                            <w:r>
-                              <w:fldChar w:fldCharType="separate"/>
-                            </w:r>
-                            <w:r>
-                              <w:rPr>
-                                <w:noProof/>
-                              </w:rPr>
-                              <w:t>17</w:t>
-                            </w:r>
-                            <w:r>
-                              <w:fldChar w:fldCharType="end"/>
-                            </w:r>
+                            <w:fldSimple w:instr=" SEQ Hình \* ARABIC ">
+                              <w:r>
+                                <w:rPr>
+                                  <w:noProof/>
+                                </w:rPr>
+                                <w:t>36</w:t>
+                              </w:r>
+                            </w:fldSimple>
                             <w:r>
                               <w:t>. Mô hình Differential Drive</w:t>
                             </w:r>
@@ -12040,24 +15578,14 @@
                       <w:r>
                         <w:t xml:space="preserve">Hình </w:t>
                       </w:r>
-                      <w:r>
-                        <w:fldChar w:fldCharType="begin"/>
-                      </w:r>
-                      <w:r>
-                        <w:instrText xml:space="preserve"> SEQ Hình \* ARABIC </w:instrText>
-                      </w:r>
-                      <w:r>
-                        <w:fldChar w:fldCharType="separate"/>
-                      </w:r>
-                      <w:r>
-                        <w:rPr>
-                          <w:noProof/>
-                        </w:rPr>
-                        <w:t>17</w:t>
-                      </w:r>
-                      <w:r>
-                        <w:fldChar w:fldCharType="end"/>
-                      </w:r>
+                      <w:fldSimple w:instr=" SEQ Hình \* ARABIC ">
+                        <w:r>
+                          <w:rPr>
+                            <w:noProof/>
+                          </w:rPr>
+                          <w:t>36</w:t>
+                        </w:r>
+                      </w:fldSimple>
                       <w:r>
                         <w:t>. Mô hình Differential Drive</w:t>
                       </w:r>
@@ -12085,10 +15613,10 @@
           <w:position w:val="-42"/>
         </w:rPr>
         <w:object w:dxaOrig="940" w:dyaOrig="960" w14:anchorId="395153AE">
-          <v:shape id="_x0000_i1030" type="#_x0000_t75" style="width:47pt;height:48pt" o:ole="">
-            <v:imagedata r:id="rId29" o:title=""/>
+          <v:shape id="_x0000_i1027" type="#_x0000_t75" style="width:47.15pt;height:47.8pt" o:ole="">
+            <v:imagedata r:id="rId52" o:title=""/>
           </v:shape>
-          <o:OLEObject Type="Embed" ProgID="Equation.DSMT4" ShapeID="_x0000_i1030" DrawAspect="Content" ObjectID="_1765483037" r:id="rId30"/>
+          <o:OLEObject Type="Embed" ProgID="Equation.DSMT4" ShapeID="_x0000_i1027" DrawAspect="Content" ObjectID="_1765527968" r:id="rId53"/>
         </w:object>
       </w:r>
     </w:p>
@@ -12097,6 +15625,9 @@
         <w:jc w:val="center"/>
       </w:pPr>
       <w:r>
+        <w:rPr>
+          <w:noProof/>
+        </w:rPr>
         <w:lastRenderedPageBreak/>
         <w:drawing>
           <wp:inline distT="0" distB="0" distL="0" distR="0" wp14:anchorId="23238027" wp14:editId="7729EFA8">
@@ -12114,7 +15645,7 @@
                     <pic:cNvPicPr/>
                   </pic:nvPicPr>
                   <pic:blipFill>
-                    <a:blip r:embed="rId31"/>
+                    <a:blip r:embed="rId54"/>
                     <a:stretch>
                       <a:fillRect/>
                     </a:stretch>
@@ -12149,10 +15680,10 @@
           <w:position w:val="-54"/>
         </w:rPr>
         <w:object w:dxaOrig="1420" w:dyaOrig="1140" w14:anchorId="416C6493">
-          <v:shape id="_x0000_i1036" type="#_x0000_t75" style="width:97.05pt;height:77.8pt" o:ole="">
-            <v:imagedata r:id="rId32" o:title=""/>
+          <v:shape id="_x0000_i1028" type="#_x0000_t75" style="width:96.85pt;height:77.9pt" o:ole="">
+            <v:imagedata r:id="rId55" o:title=""/>
           </v:shape>
-          <o:OLEObject Type="Embed" ProgID="Equation.DSMT4" ShapeID="_x0000_i1036" DrawAspect="Content" ObjectID="_1765483038" r:id="rId33"/>
+          <o:OLEObject Type="Embed" ProgID="Equation.DSMT4" ShapeID="_x0000_i1028" DrawAspect="Content" ObjectID="_1765527969" r:id="rId56"/>
         </w:object>
       </w:r>
     </w:p>
@@ -12170,10 +15701,10 @@
           <w:position w:val="-90"/>
         </w:rPr>
         <w:object w:dxaOrig="3240" w:dyaOrig="1920" w14:anchorId="7CE4CA8C">
-          <v:shape id="_x0000_i1038" type="#_x0000_t75" style="width:178.2pt;height:105.1pt" o:ole="">
-            <v:imagedata r:id="rId34" o:title=""/>
+          <v:shape id="_x0000_i1029" type="#_x0000_t75" style="width:178.05pt;height:105.4pt" o:ole="">
+            <v:imagedata r:id="rId57" o:title=""/>
           </v:shape>
-          <o:OLEObject Type="Embed" ProgID="Equation.DSMT4" ShapeID="_x0000_i1038" DrawAspect="Content" ObjectID="_1765483039" r:id="rId35"/>
+          <o:OLEObject Type="Embed" ProgID="Equation.DSMT4" ShapeID="_x0000_i1029" DrawAspect="Content" ObjectID="_1765527970" r:id="rId58"/>
         </w:object>
       </w:r>
     </w:p>
@@ -12191,10 +15722,10 @@
           <w:position w:val="-24"/>
         </w:rPr>
         <w:object w:dxaOrig="1440" w:dyaOrig="620" w14:anchorId="4C0763CF">
-          <v:shape id="_x0000_i1041" type="#_x0000_t75" style="width:83.4pt;height:36pt" o:ole="">
-            <v:imagedata r:id="rId36" o:title=""/>
+          <v:shape id="_x0000_i1030" type="#_x0000_t75" style="width:83.15pt;height:36pt" o:ole="">
+            <v:imagedata r:id="rId59" o:title=""/>
           </v:shape>
-          <o:OLEObject Type="Embed" ProgID="Equation.DSMT4" ShapeID="_x0000_i1041" DrawAspect="Content" ObjectID="_1765483040" r:id="rId37"/>
+          <o:OLEObject Type="Embed" ProgID="Equation.DSMT4" ShapeID="_x0000_i1030" DrawAspect="Content" ObjectID="_1765527971" r:id="rId60"/>
         </w:object>
       </w:r>
     </w:p>
@@ -12212,10 +15743,10 @@
           <w:position w:val="-24"/>
         </w:rPr>
         <w:object w:dxaOrig="1340" w:dyaOrig="620" w14:anchorId="5845C8A1">
-          <v:shape id="_x0000_i1044" type="#_x0000_t75" style="width:80.2pt;height:37.2pt" o:ole="">
-            <v:imagedata r:id="rId38" o:title=""/>
+          <v:shape id="_x0000_i1031" type="#_x0000_t75" style="width:80.5pt;height:37.3pt" o:ole="">
+            <v:imagedata r:id="rId61" o:title=""/>
           </v:shape>
-          <o:OLEObject Type="Embed" ProgID="Equation.DSMT4" ShapeID="_x0000_i1044" DrawAspect="Content" ObjectID="_1765483041" r:id="rId39"/>
+          <o:OLEObject Type="Embed" ProgID="Equation.DSMT4" ShapeID="_x0000_i1031" DrawAspect="Content" ObjectID="_1765527972" r:id="rId62"/>
         </w:object>
       </w:r>
     </w:p>
@@ -12237,7 +15768,7 @@
       </w:pPr>
     </w:p>
     <w:sectPr>
-      <w:footerReference w:type="default" r:id="rId40"/>
+      <w:footerReference w:type="default" r:id="rId63"/>
       <w:pgSz w:w="12240" w:h="15840"/>
       <w:pgMar w:top="1440" w:right="1080" w:bottom="1440" w:left="1710" w:header="720" w:footer="720" w:gutter="0"/>
       <w:pgBorders w:display="firstPage">
@@ -13352,7 +16883,7 @@
   <w:style w:type="paragraph" w:default="1" w:styleId="Normal">
     <w:name w:val="Normal"/>
     <w:qFormat/>
-    <w:rsid w:val="009047E2"/>
+    <w:rsid w:val="00414702"/>
     <w:pPr>
       <w:spacing w:before="120"/>
       <w:jc w:val="both"/>
@@ -13647,6 +17178,25 @@
     <w:rPr>
       <w:vertAlign w:val="superscript"/>
     </w:rPr>
+  </w:style>
+  <w:style w:type="table" w:styleId="TableGrid">
+    <w:name w:val="Table Grid"/>
+    <w:basedOn w:val="TableNormal"/>
+    <w:uiPriority w:val="59"/>
+    <w:rsid w:val="00414702"/>
+    <w:pPr>
+      <w:spacing w:after="0" w:line="240" w:lineRule="auto"/>
+    </w:pPr>
+    <w:tblPr>
+      <w:tblBorders>
+        <w:top w:val="single" w:sz="4" w:space="0" w:color="auto"/>
+        <w:left w:val="single" w:sz="4" w:space="0" w:color="auto"/>
+        <w:bottom w:val="single" w:sz="4" w:space="0" w:color="auto"/>
+        <w:right w:val="single" w:sz="4" w:space="0" w:color="auto"/>
+        <w:insideH w:val="single" w:sz="4" w:space="0" w:color="auto"/>
+        <w:insideV w:val="single" w:sz="4" w:space="0" w:color="auto"/>
+      </w:tblBorders>
+    </w:tblPr>
   </w:style>
 </w:styles>
 </file>

</xml_diff>